<commit_message>
added final risk assessment
</commit_message>
<xml_diff>
--- a/documentation/Risk Assessment/Risk_Assessment.docx
+++ b/documentation/Risk Assessment/Risk_Assessment.docx
@@ -1,6 +1,6 @@
 
 <file path=word/document.xml><?xml version="1.0" encoding="utf-8"?>
-<w:document xmlns:wpc="http://schemas.microsoft.com/office/word/2010/wordprocessingCanvas" xmlns:cx="http://schemas.microsoft.com/office/drawing/2014/chartex" xmlns:cx1="http://schemas.microsoft.com/office/drawing/2015/9/8/chartex" xmlns:cx2="http://schemas.microsoft.com/office/drawing/2015/10/21/chartex" xmlns:cx3="http://schemas.microsoft.com/office/drawing/2016/5/9/chartex" xmlns:cx4="http://schemas.microsoft.com/office/drawing/2016/5/10/chartex" xmlns:cx5="http://schemas.microsoft.com/office/drawing/2016/5/11/chartex" xmlns:cx6="http://schemas.microsoft.com/office/drawing/2016/5/12/chartex" xmlns:cx7="http://schemas.microsoft.com/office/drawing/2016/5/13/chartex" xmlns:cx8="http://schemas.microsoft.com/office/drawing/2016/5/14/chartex" xmlns:mc="http://schemas.openxmlformats.org/markup-compatibility/2006" xmlns:aink="http://schemas.microsoft.com/office/drawing/2016/ink" xmlns:am3d="http://schemas.microsoft.com/office/drawing/2017/model3d" xmlns:o="urn:schemas-microsoft-com:office:office" xmlns:r="http://schemas.openxmlformats.org/officeDocument/2006/relationships" xmlns:m="http://schemas.openxmlformats.org/officeDocument/2006/math" xmlns:v="urn:schemas-microsoft-com:vml" xmlns:wp14="http://schemas.microsoft.com/office/word/2010/wordprocessingDrawing" xmlns:wp="http://schemas.openxmlformats.org/drawingml/2006/wordprocessingDrawing" xmlns:w10="urn:schemas-microsoft-com:office:word" xmlns:w="http://schemas.openxmlformats.org/wordprocessingml/2006/main" xmlns:w14="http://schemas.microsoft.com/office/word/2010/wordml" xmlns:w15="http://schemas.microsoft.com/office/word/2012/wordml" xmlns:w16cex="http://schemas.microsoft.com/office/word/2018/wordml/cex" xmlns:w16cid="http://schemas.microsoft.com/office/word/2016/wordml/cid" xmlns:w16="http://schemas.microsoft.com/office/word/2018/wordml" xmlns:w16se="http://schemas.microsoft.com/office/word/2015/wordml/symex" xmlns:wpg="http://schemas.microsoft.com/office/word/2010/wordprocessingGroup" xmlns:wpi="http://schemas.microsoft.com/office/word/2010/wordprocessingInk" xmlns:wne="http://schemas.microsoft.com/office/word/2006/wordml" xmlns:wps="http://schemas.microsoft.com/office/word/2010/wordprocessingShape" mc:Ignorable="w14 w15 w16se w16cid w16 w16cex wp14">
+<w:document xmlns:wpc="http://schemas.microsoft.com/office/word/2010/wordprocessingCanvas" xmlns:cx="http://schemas.microsoft.com/office/drawing/2014/chartex" xmlns:cx1="http://schemas.microsoft.com/office/drawing/2015/9/8/chartex" xmlns:cx2="http://schemas.microsoft.com/office/drawing/2015/10/21/chartex" xmlns:cx3="http://schemas.microsoft.com/office/drawing/2016/5/9/chartex" xmlns:cx4="http://schemas.microsoft.com/office/drawing/2016/5/10/chartex" xmlns:cx5="http://schemas.microsoft.com/office/drawing/2016/5/11/chartex" xmlns:cx6="http://schemas.microsoft.com/office/drawing/2016/5/12/chartex" xmlns:cx7="http://schemas.microsoft.com/office/drawing/2016/5/13/chartex" xmlns:cx8="http://schemas.microsoft.com/office/drawing/2016/5/14/chartex" xmlns:mc="http://schemas.openxmlformats.org/markup-compatibility/2006" xmlns:aink="http://schemas.microsoft.com/office/drawing/2016/ink" xmlns:am3d="http://schemas.microsoft.com/office/drawing/2017/model3d" xmlns:o="urn:schemas-microsoft-com:office:office" xmlns:r="http://schemas.openxmlformats.org/officeDocument/2006/relationships" xmlns:m="http://schemas.openxmlformats.org/officeDocument/2006/math" xmlns:v="urn:schemas-microsoft-com:vml" xmlns:wp14="http://schemas.microsoft.com/office/word/2010/wordprocessingDrawing" xmlns:wp="http://schemas.openxmlformats.org/drawingml/2006/wordprocessingDrawing" xmlns:w10="urn:schemas-microsoft-com:office:word" xmlns:w="http://schemas.openxmlformats.org/wordprocessingml/2006/main" xmlns:w14="http://schemas.microsoft.com/office/word/2010/wordml" xmlns:w15="http://schemas.microsoft.com/office/word/2012/wordml" xmlns:w16cid="http://schemas.microsoft.com/office/word/2016/wordml/cid" xmlns:w16se="http://schemas.microsoft.com/office/word/2015/wordml/symex" xmlns:wpg="http://schemas.microsoft.com/office/word/2010/wordprocessingGroup" xmlns:wpi="http://schemas.microsoft.com/office/word/2010/wordprocessingInk" xmlns:wne="http://schemas.microsoft.com/office/word/2006/wordml" xmlns:wps="http://schemas.microsoft.com/office/word/2010/wordprocessingShape" mc:Ignorable="w14 w15 w16se w16cid wp14">
   <w:body>
     <w:tbl>
       <w:tblPr>
@@ -483,8 +483,16 @@
             <w:shd w:val="clear" w:color="auto" w:fill="CCFF66"/>
           </w:tcPr>
           <w:p>
+            <w:pPr>
+              <w:tabs>
+                <w:tab w:val="right" w:pos="1798"/>
+              </w:tabs>
+            </w:pPr>
             <w:r>
               <w:t>Minor</w:t>
+            </w:r>
+            <w:r>
+              <w:tab/>
             </w:r>
           </w:p>
         </w:tc>
@@ -627,8 +635,19 @@
             <w:shd w:val="clear" w:color="auto" w:fill="CCFF66"/>
           </w:tcPr>
           <w:p>
+            <w:pPr>
+              <w:tabs>
+                <w:tab w:val="left" w:pos="1065"/>
+              </w:tabs>
+              <w:rPr>
+                <w:color w:val="FF0000"/>
+              </w:rPr>
+            </w:pPr>
             <w:r>
               <w:t>Low</w:t>
+            </w:r>
+            <w:r>
+              <w:tab/>
             </w:r>
           </w:p>
         </w:tc>
@@ -2388,6 +2407,7 @@
                 <w:color w:val="FFFFFF" w:themeColor="background1"/>
               </w:rPr>
             </w:pPr>
+            <w:bookmarkStart w:id="1" w:name="_Hlk55552090"/>
             <w:r>
               <w:rPr>
                 <w:color w:val="FFFFFF" w:themeColor="background1"/>
@@ -2709,7 +2729,7 @@
                     </wp:anchor>
                   </w:drawing>
                 </mc:Choice>
-                <mc:Fallback>
+                <mc:Fallback xmlns:w16="http://schemas.microsoft.com/office/word/2018/wordml" xmlns:w16cex="http://schemas.microsoft.com/office/word/2018/wordml/cex">
                   <w:pict>
                     <v:shapetype w14:anchorId="29FB5DA7" id="_x0000_t67" coordsize="21600,21600" o:spt="67" adj="16200,5400" path="m0@0l@1@0@1,0@2,0@2@0,21600@0,10800,21600xe">
                       <v:stroke joinstyle="miter"/>
@@ -2984,7 +3004,7 @@
                     </wp:anchor>
                   </w:drawing>
                 </mc:Choice>
-                <mc:Fallback>
+                <mc:Fallback xmlns:w16="http://schemas.microsoft.com/office/word/2018/wordml" xmlns:w16cex="http://schemas.microsoft.com/office/word/2018/wordml/cex">
                   <w:pict>
                     <v:shapetype w14:anchorId="3448164D" id="_x0000_t67" coordsize="21600,21600" o:spt="67" adj="16200,5400" path="m0@0l@1@0@1,0@2,0@2@0,21600@0,10800,21600xe">
                       <v:stroke joinstyle="miter"/>
@@ -3244,7 +3264,7 @@
                     </wp:anchor>
                   </w:drawing>
                 </mc:Choice>
-                <mc:Fallback>
+                <mc:Fallback xmlns:w16="http://schemas.microsoft.com/office/word/2018/wordml" xmlns:w16cex="http://schemas.microsoft.com/office/word/2018/wordml/cex">
                   <w:pict>
                     <v:shape w14:anchorId="04D5167B" id="Arrow: Down 5" o:spid="_x0000_s1026" type="#_x0000_t67" style="position:absolute;margin-left:16.35pt;margin-top:6.45pt;width:14.25pt;height:18pt;rotation:180;z-index:251665408;visibility:visible;mso-wrap-style:square;mso-wrap-distance-left:9pt;mso-wrap-distance-top:0;mso-wrap-distance-right:9pt;mso-wrap-distance-bottom:0;mso-position-horizontal:absolute;mso-position-horizontal-relative:text;mso-position-vertical:absolute;mso-position-vertical-relative:text;v-text-anchor:middle" o:gfxdata="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" adj="13050" fillcolor="#7030a0" strokecolor="black [3213]" strokeweight="1pt"/>
                   </w:pict>
@@ -3337,7 +3357,7 @@
                     </wp:anchor>
                   </w:drawing>
                 </mc:Choice>
-                <mc:Fallback>
+                <mc:Fallback xmlns:w16="http://schemas.microsoft.com/office/word/2018/wordml" xmlns:w16cex="http://schemas.microsoft.com/office/word/2018/wordml/cex">
                   <w:pict>
                     <v:shape w14:anchorId="5D53A585" id="Arrow: Down 7" o:spid="_x0000_s1026" type="#_x0000_t67" style="position:absolute;margin-left:19.05pt;margin-top:6.3pt;width:14.25pt;height:18pt;z-index:251669504;visibility:visible;mso-wrap-style:square;mso-wrap-distance-left:9pt;mso-wrap-distance-top:0;mso-wrap-distance-right:9pt;mso-wrap-distance-bottom:0;mso-position-horizontal:absolute;mso-position-horizontal-relative:text;mso-position-vertical:absolute;mso-position-vertical-relative:text;v-text-anchor:middle" o:gfxdata="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" adj="13050" fillcolor="#8cf2ff [831]" strokecolor="black [3213]" strokeweight="1pt"/>
                   </w:pict>
@@ -4230,6 +4250,7 @@
           </w:p>
         </w:tc>
       </w:tr>
+      <w:bookmarkEnd w:id="1"/>
     </w:tbl>
     <w:p/>
     <w:p/>
@@ -4247,7 +4268,6 @@
         <w:t xml:space="preserve"> End of Project </w:t>
       </w:r>
     </w:p>
-    <w:p/>
     <w:p/>
     <w:tbl>
       <w:tblPr>
@@ -4527,14 +4547,14 @@
         <w:tc>
           <w:tcPr>
             <w:tcW w:w="850" w:type="dxa"/>
-            <w:shd w:val="clear" w:color="auto" w:fill="CCFF66"/>
+            <w:shd w:val="clear" w:color="auto" w:fill="92D050"/>
           </w:tcPr>
           <w:p>
             <w:pPr>
               <w:cnfStyle w:val="000000100000" w:firstRow="0" w:lastRow="0" w:firstColumn="0" w:lastColumn="0" w:oddVBand="0" w:evenVBand="0" w:oddHBand="1" w:evenHBand="0" w:firstRowFirstColumn="0" w:firstRowLastColumn="0" w:lastRowFirstColumn="0" w:lastRowLastColumn="0"/>
             </w:pPr>
             <w:r>
-              <w:t>2</w:t>
+              <w:t>1</w:t>
             </w:r>
           </w:p>
         </w:tc>
@@ -4555,14 +4575,14 @@
         <w:tc>
           <w:tcPr>
             <w:tcW w:w="993" w:type="dxa"/>
-            <w:shd w:val="clear" w:color="auto" w:fill="CCFF66"/>
+            <w:shd w:val="clear" w:color="auto" w:fill="92D050"/>
           </w:tcPr>
           <w:p>
             <w:pPr>
               <w:cnfStyle w:val="000000100000" w:firstRow="0" w:lastRow="0" w:firstColumn="0" w:lastColumn="0" w:oddVBand="0" w:evenVBand="0" w:oddHBand="1" w:evenHBand="0" w:firstRowFirstColumn="0" w:firstRowLastColumn="0" w:lastRowFirstColumn="0" w:lastRowLastColumn="0"/>
             </w:pPr>
             <w:r>
-              <w:t>8</w:t>
+              <w:t>4</w:t>
             </w:r>
           </w:p>
         </w:tc>
@@ -4696,14 +4716,14 @@
         <w:tc>
           <w:tcPr>
             <w:tcW w:w="850" w:type="dxa"/>
-            <w:shd w:val="clear" w:color="auto" w:fill="FF6600"/>
+            <w:shd w:val="clear" w:color="auto" w:fill="CCFF66"/>
           </w:tcPr>
           <w:p>
             <w:pPr>
               <w:cnfStyle w:val="000000000000" w:firstRow="0" w:lastRow="0" w:firstColumn="0" w:lastColumn="0" w:oddVBand="0" w:evenVBand="0" w:oddHBand="0" w:evenHBand="0" w:firstRowFirstColumn="0" w:firstRowLastColumn="0" w:lastRowFirstColumn="0" w:lastRowLastColumn="0"/>
             </w:pPr>
             <w:r>
-              <w:t>4</w:t>
+              <w:t>2</w:t>
             </w:r>
           </w:p>
         </w:tc>
@@ -4724,14 +4744,14 @@
         <w:tc>
           <w:tcPr>
             <w:tcW w:w="993" w:type="dxa"/>
-            <w:shd w:val="clear" w:color="auto" w:fill="FF6600"/>
+            <w:shd w:val="clear" w:color="auto" w:fill="CCFF66"/>
           </w:tcPr>
           <w:p>
             <w:pPr>
               <w:cnfStyle w:val="000000000000" w:firstRow="0" w:lastRow="0" w:firstColumn="0" w:lastColumn="0" w:oddVBand="0" w:evenVBand="0" w:oddHBand="0" w:evenHBand="0" w:firstRowFirstColumn="0" w:firstRowLastColumn="0" w:lastRowFirstColumn="0" w:lastRowLastColumn="0"/>
             </w:pPr>
             <w:r>
-              <w:t>16</w:t>
+              <w:t>8</w:t>
             </w:r>
           </w:p>
         </w:tc>
@@ -4871,6 +4891,101 @@
               <w:cnfStyle w:val="000000100000" w:firstRow="0" w:lastRow="0" w:firstColumn="0" w:lastColumn="0" w:oddVBand="0" w:evenVBand="0" w:oddHBand="1" w:evenHBand="0" w:firstRowFirstColumn="0" w:firstRowLastColumn="0" w:lastRowFirstColumn="0" w:lastRowLastColumn="0"/>
             </w:pPr>
             <w:r>
+              <w:rPr>
+                <w:noProof/>
+              </w:rPr>
+              <mc:AlternateContent>
+                <mc:Choice Requires="wps">
+                  <w:drawing>
+                    <wp:anchor distT="0" distB="0" distL="114300" distR="114300" simplePos="0" relativeHeight="251674624" behindDoc="0" locked="0" layoutInCell="1" allowOverlap="1" wp14:anchorId="7606628A" wp14:editId="117C4303">
+                      <wp:simplePos x="0" y="0"/>
+                      <wp:positionH relativeFrom="column">
+                        <wp:posOffset>143510</wp:posOffset>
+                      </wp:positionH>
+                      <wp:positionV relativeFrom="paragraph">
+                        <wp:posOffset>69850</wp:posOffset>
+                      </wp:positionV>
+                      <wp:extent cx="180975" cy="228600"/>
+                      <wp:effectExtent l="19050" t="0" r="28575" b="38100"/>
+                      <wp:wrapNone/>
+                      <wp:docPr id="9" name="Arrow: Down 9"/>
+                      <wp:cNvGraphicFramePr/>
+                      <a:graphic xmlns:a="http://schemas.openxmlformats.org/drawingml/2006/main">
+                        <a:graphicData uri="http://schemas.microsoft.com/office/word/2010/wordprocessingShape">
+                          <wps:wsp>
+                            <wps:cNvSpPr/>
+                            <wps:spPr>
+                              <a:xfrm>
+                                <a:off x="0" y="0"/>
+                                <a:ext cx="180975" cy="228600"/>
+                              </a:xfrm>
+                              <a:prstGeom prst="downArrow">
+                                <a:avLst/>
+                              </a:prstGeom>
+                              <a:solidFill>
+                                <a:schemeClr val="tx2">
+                                  <a:lumMod val="25000"/>
+                                  <a:lumOff val="75000"/>
+                                </a:schemeClr>
+                              </a:solidFill>
+                              <a:ln>
+                                <a:solidFill>
+                                  <a:schemeClr val="tx1"/>
+                                </a:solidFill>
+                              </a:ln>
+                            </wps:spPr>
+                            <wps:style>
+                              <a:lnRef idx="2">
+                                <a:schemeClr val="accent1">
+                                  <a:shade val="50000"/>
+                                </a:schemeClr>
+                              </a:lnRef>
+                              <a:fillRef idx="1">
+                                <a:schemeClr val="accent1"/>
+                              </a:fillRef>
+                              <a:effectRef idx="0">
+                                <a:schemeClr val="accent1"/>
+                              </a:effectRef>
+                              <a:fontRef idx="minor">
+                                <a:schemeClr val="lt1"/>
+                              </a:fontRef>
+                            </wps:style>
+                            <wps:bodyPr rot="0" spcFirstLastPara="0" vertOverflow="overflow" horzOverflow="overflow" vert="horz" wrap="square" lIns="91440" tIns="45720" rIns="91440" bIns="45720" numCol="1" spcCol="0" rtlCol="0" fromWordArt="0" anchor="ctr" anchorCtr="0" forceAA="0" compatLnSpc="1">
+                              <a:prstTxWarp prst="textNoShape">
+                                <a:avLst/>
+                              </a:prstTxWarp>
+                              <a:noAutofit/>
+                            </wps:bodyPr>
+                          </wps:wsp>
+                        </a:graphicData>
+                      </a:graphic>
+                    </wp:anchor>
+                  </w:drawing>
+                </mc:Choice>
+                <mc:Fallback>
+                  <w:pict>
+                    <v:shapetype w14:anchorId="2ED89F89" id="_x0000_t67" coordsize="21600,21600" o:spt="67" adj="16200,5400" path="m0@0l@1@0@1,0@2,0@2@0,21600@0,10800,21600xe">
+                      <v:stroke joinstyle="miter"/>
+                      <v:formulas>
+                        <v:f eqn="val #0"/>
+                        <v:f eqn="val #1"/>
+                        <v:f eqn="sum height 0 #1"/>
+                        <v:f eqn="sum 10800 0 #1"/>
+                        <v:f eqn="sum width 0 #0"/>
+                        <v:f eqn="prod @4 @3 10800"/>
+                        <v:f eqn="sum width 0 @5"/>
+                      </v:formulas>
+                      <v:path o:connecttype="custom" o:connectlocs="10800,0;0,@0;10800,21600;21600,@0" o:connectangles="270,180,90,0" textboxrect="@1,0,@2,@6"/>
+                      <v:handles>
+                        <v:h position="#1,#0" xrange="0,10800" yrange="0,21600"/>
+                      </v:handles>
+                    </v:shapetype>
+                    <v:shape id="Arrow: Down 9" o:spid="_x0000_s1026" type="#_x0000_t67" style="position:absolute;margin-left:11.3pt;margin-top:5.5pt;width:14.25pt;height:18pt;z-index:251674624;visibility:visible;mso-wrap-style:square;mso-wrap-distance-left:9pt;mso-wrap-distance-top:0;mso-wrap-distance-right:9pt;mso-wrap-distance-bottom:0;mso-position-horizontal:absolute;mso-position-horizontal-relative:text;mso-position-vertical:absolute;mso-position-vertical-relative:text;v-text-anchor:middle" o:gfxdata="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" adj="13050" fillcolor="#8cf2ff [831]" strokecolor="black [3213]" strokeweight="1pt"/>
+                  </w:pict>
+                </mc:Fallback>
+              </mc:AlternateContent>
+            </w:r>
+            <w:r>
               <w:t>2</w:t>
             </w:r>
           </w:p>
@@ -4878,14 +4993,14 @@
         <w:tc>
           <w:tcPr>
             <w:tcW w:w="992" w:type="dxa"/>
-            <w:shd w:val="clear" w:color="auto" w:fill="FF0000"/>
+            <w:shd w:val="clear" w:color="auto" w:fill="FF6600"/>
           </w:tcPr>
           <w:p>
             <w:pPr>
               <w:cnfStyle w:val="000000100000" w:firstRow="0" w:lastRow="0" w:firstColumn="0" w:lastColumn="0" w:oddVBand="0" w:evenVBand="0" w:oddHBand="1" w:evenHBand="0" w:firstRowFirstColumn="0" w:firstRowLastColumn="0" w:lastRowFirstColumn="0" w:lastRowLastColumn="0"/>
             </w:pPr>
             <w:r>
-              <w:t>5</w:t>
+              <w:t>4</w:t>
             </w:r>
           </w:p>
         </w:tc>
@@ -4899,7 +5014,7 @@
               <w:cnfStyle w:val="000000100000" w:firstRow="0" w:lastRow="0" w:firstColumn="0" w:lastColumn="0" w:oddVBand="0" w:evenVBand="0" w:oddHBand="1" w:evenHBand="0" w:firstRowFirstColumn="0" w:firstRowLastColumn="0" w:lastRowFirstColumn="0" w:lastRowLastColumn="0"/>
             </w:pPr>
             <w:r>
-              <w:t>10</w:t>
+              <w:t>8</w:t>
             </w:r>
           </w:p>
         </w:tc>
@@ -4935,10 +5050,12 @@
         </w:trPr>
         <w:tc>
           <w:tcPr>
-            <w:cnfStyle w:val="001000000000" w:firstRow="0" w:lastRow="0" w:firstColumn="1" w:lastColumn="0" w:oddVBand="0" w:evenVBand="0" w:oddHBand="0" w:evenHBand="0" w:firstRowFirstColumn="0" w:firstRowLastColumn="0" w:lastRowFirstColumn="0" w:lastRowLastColumn="0"/>
             <w:tcW w:w="738" w:type="dxa"/>
           </w:tcPr>
           <w:p>
+            <w:pPr>
+              <w:cnfStyle w:val="001000000000" w:firstRow="0" w:lastRow="0" w:firstColumn="1" w:lastColumn="0" w:oddVBand="0" w:evenVBand="0" w:oddHBand="0" w:evenHBand="0" w:firstRowFirstColumn="0" w:firstRowLastColumn="0" w:lastRowFirstColumn="0" w:lastRowLastColumn="0"/>
+            </w:pPr>
             <w:r>
               <w:t>4</w:t>
             </w:r>
@@ -4950,7 +5067,6 @@
           </w:tcPr>
           <w:p>
             <w:pPr>
-              <w:cnfStyle w:val="000000000000" w:firstRow="0" w:lastRow="0" w:firstColumn="0" w:lastColumn="0" w:oddVBand="0" w:evenVBand="0" w:oddHBand="0" w:evenHBand="0" w:firstRowFirstColumn="0" w:firstRowLastColumn="0" w:lastRowFirstColumn="0" w:lastRowLastColumn="0"/>
               <w:rPr>
                 <w:rFonts w:ascii="Calibri" w:hAnsi="Calibri" w:cs="Calibri"/>
                 <w:color w:val="auto"/>
@@ -4975,7 +5091,6 @@
           </w:tcPr>
           <w:p>
             <w:pPr>
-              <w:cnfStyle w:val="000000000000" w:firstRow="0" w:lastRow="0" w:firstColumn="0" w:lastColumn="0" w:oddVBand="0" w:evenVBand="0" w:oddHBand="0" w:evenHBand="0" w:firstRowFirstColumn="0" w:firstRowLastColumn="0" w:lastRowFirstColumn="0" w:lastRowLastColumn="0"/>
               <w:rPr>
                 <w:rFonts w:ascii="Calibri" w:hAnsi="Calibri" w:cs="Calibri"/>
                 <w:color w:val="auto"/>
@@ -5000,32 +5115,21 @@
           </w:tcPr>
           <w:p>
             <w:pPr>
-              <w:cnfStyle w:val="000000000000" w:firstRow="0" w:lastRow="0" w:firstColumn="0" w:lastColumn="0" w:oddVBand="0" w:evenVBand="0" w:oddHBand="0" w:evenHBand="0" w:firstRowFirstColumn="0" w:firstRowLastColumn="0" w:lastRowFirstColumn="0" w:lastRowLastColumn="0"/>
-              <w:rPr>
-                <w:rFonts w:ascii="Calibri" w:hAnsi="Calibri" w:cs="Calibri"/>
-                <w:color w:val="auto"/>
-                <w:sz w:val="20"/>
-                <w:szCs w:val="18"/>
-              </w:rPr>
-            </w:pPr>
-            <w:r>
-              <w:rPr>
-                <w:rFonts w:ascii="Calibri" w:hAnsi="Calibri" w:cs="Calibri"/>
-                <w:color w:val="auto"/>
-                <w:sz w:val="20"/>
-                <w:szCs w:val="18"/>
-              </w:rPr>
-              <w:t xml:space="preserve">Another lockdown causing disruption </w:t>
-            </w:r>
-            <w:r>
-              <w:rPr>
-                <w:rFonts w:ascii="Calibri" w:hAnsi="Calibri" w:cs="Calibri"/>
-                <w:color w:val="auto"/>
-                <w:sz w:val="20"/>
-                <w:szCs w:val="18"/>
-              </w:rPr>
-              <w:lastRenderedPageBreak/>
-              <w:t>to services, work and health</w:t>
+              <w:rPr>
+                <w:rFonts w:ascii="Calibri" w:hAnsi="Calibri" w:cs="Calibri"/>
+                <w:color w:val="auto"/>
+                <w:sz w:val="20"/>
+                <w:szCs w:val="18"/>
+              </w:rPr>
+            </w:pPr>
+            <w:r>
+              <w:rPr>
+                <w:rFonts w:ascii="Calibri" w:hAnsi="Calibri" w:cs="Calibri"/>
+                <w:color w:val="auto"/>
+                <w:sz w:val="20"/>
+                <w:szCs w:val="18"/>
+              </w:rPr>
+              <w:t>Another lockdown causing disruption to services, work and health</w:t>
             </w:r>
           </w:p>
         </w:tc>
@@ -5035,11 +5139,7 @@
             <w:shd w:val="clear" w:color="auto" w:fill="FFC000"/>
           </w:tcPr>
           <w:p>
-            <w:pPr>
-              <w:cnfStyle w:val="000000000000" w:firstRow="0" w:lastRow="0" w:firstColumn="0" w:lastColumn="0" w:oddVBand="0" w:evenVBand="0" w:oddHBand="0" w:evenHBand="0" w:firstRowFirstColumn="0" w:firstRowLastColumn="0" w:lastRowFirstColumn="0" w:lastRowLastColumn="0"/>
-            </w:pPr>
-            <w:r>
-              <w:lastRenderedPageBreak/>
+            <w:r>
               <w:t>3</w:t>
             </w:r>
           </w:p>
@@ -5047,12 +5147,180 @@
         <w:tc>
           <w:tcPr>
             <w:tcW w:w="992" w:type="dxa"/>
-            <w:shd w:val="clear" w:color="auto" w:fill="FFC000"/>
-          </w:tcPr>
-          <w:p>
-            <w:pPr>
-              <w:cnfStyle w:val="000000000000" w:firstRow="0" w:lastRow="0" w:firstColumn="0" w:lastColumn="0" w:oddVBand="0" w:evenVBand="0" w:oddHBand="0" w:evenHBand="0" w:firstRowFirstColumn="0" w:firstRowLastColumn="0" w:lastRowFirstColumn="0" w:lastRowLastColumn="0"/>
-            </w:pPr>
+            <w:shd w:val="clear" w:color="auto" w:fill="87CC34"/>
+          </w:tcPr>
+          <w:p>
+            <w:r>
+              <w:rPr>
+                <w:noProof/>
+              </w:rPr>
+              <mc:AlternateContent>
+                <mc:Choice Requires="wps">
+                  <w:drawing>
+                    <wp:anchor distT="0" distB="0" distL="114300" distR="114300" simplePos="0" relativeHeight="251676672" behindDoc="0" locked="0" layoutInCell="1" allowOverlap="1" wp14:anchorId="77B74602" wp14:editId="55456E37">
+                      <wp:simplePos x="0" y="0"/>
+                      <wp:positionH relativeFrom="column">
+                        <wp:posOffset>146685</wp:posOffset>
+                      </wp:positionH>
+                      <wp:positionV relativeFrom="paragraph">
+                        <wp:posOffset>70485</wp:posOffset>
+                      </wp:positionV>
+                      <wp:extent cx="180975" cy="228600"/>
+                      <wp:effectExtent l="19050" t="0" r="28575" b="38100"/>
+                      <wp:wrapNone/>
+                      <wp:docPr id="10" name="Arrow: Down 10"/>
+                      <wp:cNvGraphicFramePr/>
+                      <a:graphic xmlns:a="http://schemas.openxmlformats.org/drawingml/2006/main">
+                        <a:graphicData uri="http://schemas.microsoft.com/office/word/2010/wordprocessingShape">
+                          <wps:wsp>
+                            <wps:cNvSpPr/>
+                            <wps:spPr>
+                              <a:xfrm>
+                                <a:off x="0" y="0"/>
+                                <a:ext cx="180975" cy="228600"/>
+                              </a:xfrm>
+                              <a:prstGeom prst="downArrow">
+                                <a:avLst/>
+                              </a:prstGeom>
+                              <a:solidFill>
+                                <a:schemeClr val="tx2">
+                                  <a:lumMod val="25000"/>
+                                  <a:lumOff val="75000"/>
+                                </a:schemeClr>
+                              </a:solidFill>
+                              <a:ln>
+                                <a:solidFill>
+                                  <a:schemeClr val="tx1"/>
+                                </a:solidFill>
+                              </a:ln>
+                            </wps:spPr>
+                            <wps:style>
+                              <a:lnRef idx="2">
+                                <a:schemeClr val="accent1">
+                                  <a:shade val="50000"/>
+                                </a:schemeClr>
+                              </a:lnRef>
+                              <a:fillRef idx="1">
+                                <a:schemeClr val="accent1"/>
+                              </a:fillRef>
+                              <a:effectRef idx="0">
+                                <a:schemeClr val="accent1"/>
+                              </a:effectRef>
+                              <a:fontRef idx="minor">
+                                <a:schemeClr val="lt1"/>
+                              </a:fontRef>
+                            </wps:style>
+                            <wps:bodyPr rot="0" spcFirstLastPara="0" vertOverflow="overflow" horzOverflow="overflow" vert="horz" wrap="square" lIns="91440" tIns="45720" rIns="91440" bIns="45720" numCol="1" spcCol="0" rtlCol="0" fromWordArt="0" anchor="ctr" anchorCtr="0" forceAA="0" compatLnSpc="1">
+                              <a:prstTxWarp prst="textNoShape">
+                                <a:avLst/>
+                              </a:prstTxWarp>
+                              <a:noAutofit/>
+                            </wps:bodyPr>
+                          </wps:wsp>
+                        </a:graphicData>
+                      </a:graphic>
+                    </wp:anchor>
+                  </w:drawing>
+                </mc:Choice>
+                <mc:Fallback>
+                  <w:pict>
+                    <v:shape w14:anchorId="0ED48406" id="Arrow: Down 10" o:spid="_x0000_s1026" type="#_x0000_t67" style="position:absolute;margin-left:11.55pt;margin-top:5.55pt;width:14.25pt;height:18pt;z-index:251676672;visibility:visible;mso-wrap-style:square;mso-wrap-distance-left:9pt;mso-wrap-distance-top:0;mso-wrap-distance-right:9pt;mso-wrap-distance-bottom:0;mso-position-horizontal:absolute;mso-position-horizontal-relative:text;mso-position-vertical:absolute;mso-position-vertical-relative:text;v-text-anchor:middle" o:gfxdata="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" adj="13050" fillcolor="#8cf2ff [831]" strokecolor="black [3213]" strokeweight="1pt"/>
+                  </w:pict>
+                </mc:Fallback>
+              </mc:AlternateContent>
+            </w:r>
+            <w:r>
+              <w:t>1</w:t>
+            </w:r>
+            <w:bookmarkStart w:id="2" w:name="_GoBack"/>
+            <w:bookmarkEnd w:id="2"/>
+          </w:p>
+        </w:tc>
+        <w:tc>
+          <w:tcPr>
+            <w:tcW w:w="993" w:type="dxa"/>
+            <w:shd w:val="clear" w:color="auto" w:fill="87CC34"/>
+          </w:tcPr>
+          <w:p>
+            <w:r>
+              <w:rPr>
+                <w:noProof/>
+              </w:rPr>
+              <mc:AlternateContent>
+                <mc:Choice Requires="wps">
+                  <w:drawing>
+                    <wp:anchor distT="0" distB="0" distL="114300" distR="114300" simplePos="0" relativeHeight="251678720" behindDoc="0" locked="0" layoutInCell="1" allowOverlap="1" wp14:anchorId="312F84DF" wp14:editId="69C3A770">
+                      <wp:simplePos x="0" y="0"/>
+                      <wp:positionH relativeFrom="column">
+                        <wp:posOffset>154940</wp:posOffset>
+                      </wp:positionH>
+                      <wp:positionV relativeFrom="paragraph">
+                        <wp:posOffset>80010</wp:posOffset>
+                      </wp:positionV>
+                      <wp:extent cx="180975" cy="228600"/>
+                      <wp:effectExtent l="19050" t="0" r="28575" b="38100"/>
+                      <wp:wrapNone/>
+                      <wp:docPr id="11" name="Arrow: Down 11"/>
+                      <wp:cNvGraphicFramePr/>
+                      <a:graphic xmlns:a="http://schemas.openxmlformats.org/drawingml/2006/main">
+                        <a:graphicData uri="http://schemas.microsoft.com/office/word/2010/wordprocessingShape">
+                          <wps:wsp>
+                            <wps:cNvSpPr/>
+                            <wps:spPr>
+                              <a:xfrm>
+                                <a:off x="0" y="0"/>
+                                <a:ext cx="180975" cy="228600"/>
+                              </a:xfrm>
+                              <a:prstGeom prst="downArrow">
+                                <a:avLst/>
+                              </a:prstGeom>
+                              <a:solidFill>
+                                <a:schemeClr val="tx2">
+                                  <a:lumMod val="25000"/>
+                                  <a:lumOff val="75000"/>
+                                </a:schemeClr>
+                              </a:solidFill>
+                              <a:ln>
+                                <a:solidFill>
+                                  <a:schemeClr val="tx1"/>
+                                </a:solidFill>
+                              </a:ln>
+                            </wps:spPr>
+                            <wps:style>
+                              <a:lnRef idx="2">
+                                <a:schemeClr val="accent1">
+                                  <a:shade val="50000"/>
+                                </a:schemeClr>
+                              </a:lnRef>
+                              <a:fillRef idx="1">
+                                <a:schemeClr val="accent1"/>
+                              </a:fillRef>
+                              <a:effectRef idx="0">
+                                <a:schemeClr val="accent1"/>
+                              </a:effectRef>
+                              <a:fontRef idx="minor">
+                                <a:schemeClr val="lt1"/>
+                              </a:fontRef>
+                            </wps:style>
+                            <wps:bodyPr rot="0" spcFirstLastPara="0" vertOverflow="overflow" horzOverflow="overflow" vert="horz" wrap="square" lIns="91440" tIns="45720" rIns="91440" bIns="45720" numCol="1" spcCol="0" rtlCol="0" fromWordArt="0" anchor="ctr" anchorCtr="0" forceAA="0" compatLnSpc="1">
+                              <a:prstTxWarp prst="textNoShape">
+                                <a:avLst/>
+                              </a:prstTxWarp>
+                              <a:noAutofit/>
+                            </wps:bodyPr>
+                          </wps:wsp>
+                        </a:graphicData>
+                      </a:graphic>
+                    </wp:anchor>
+                  </w:drawing>
+                </mc:Choice>
+                <mc:Fallback>
+                  <w:pict>
+                    <v:shape w14:anchorId="585943A2" id="Arrow: Down 11" o:spid="_x0000_s1026" type="#_x0000_t67" style="position:absolute;margin-left:12.2pt;margin-top:6.3pt;width:14.25pt;height:18pt;z-index:251678720;visibility:visible;mso-wrap-style:square;mso-wrap-distance-left:9pt;mso-wrap-distance-top:0;mso-wrap-distance-right:9pt;mso-wrap-distance-bottom:0;mso-position-horizontal:absolute;mso-position-horizontal-relative:text;mso-position-vertical:absolute;mso-position-vertical-relative:text;v-text-anchor:middle" o:gfxdata="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" adj="13050" fillcolor="#8cf2ff [831]" strokecolor="black [3213]" strokeweight="1pt"/>
+                  </w:pict>
+                </mc:Fallback>
+              </mc:AlternateContent>
+            </w:r>
             <w:r>
               <w:t>3</w:t>
             </w:r>
@@ -5060,50 +5328,25 @@
         </w:tc>
         <w:tc>
           <w:tcPr>
-            <w:tcW w:w="993" w:type="dxa"/>
-            <w:shd w:val="clear" w:color="auto" w:fill="CCFF66"/>
-          </w:tcPr>
-          <w:p>
-            <w:pPr>
-              <w:cnfStyle w:val="000000000000" w:firstRow="0" w:lastRow="0" w:firstColumn="0" w:lastColumn="0" w:oddVBand="0" w:evenVBand="0" w:oddHBand="0" w:evenHBand="0" w:firstRowFirstColumn="0" w:firstRowLastColumn="0" w:lastRowFirstColumn="0" w:lastRowLastColumn="0"/>
-            </w:pPr>
-            <w:r>
-              <w:t>9</w:t>
-            </w:r>
-          </w:p>
-        </w:tc>
-        <w:tc>
-          <w:tcPr>
             <w:tcW w:w="2268" w:type="dxa"/>
           </w:tcPr>
           <w:p>
             <w:pPr>
-              <w:cnfStyle w:val="000000000000" w:firstRow="0" w:lastRow="0" w:firstColumn="0" w:lastColumn="0" w:oddVBand="0" w:evenVBand="0" w:oddHBand="0" w:evenHBand="0" w:firstRowFirstColumn="0" w:firstRowLastColumn="0" w:lastRowFirstColumn="0" w:lastRowLastColumn="0"/>
-              <w:rPr>
-                <w:rFonts w:ascii="Calibri" w:hAnsi="Calibri" w:cs="Calibri"/>
-                <w:color w:val="auto"/>
-                <w:sz w:val="20"/>
-                <w:szCs w:val="18"/>
-              </w:rPr>
-            </w:pPr>
-            <w:r>
-              <w:rPr>
-                <w:rFonts w:ascii="Calibri" w:hAnsi="Calibri" w:cs="Calibri"/>
-                <w:color w:val="auto"/>
-                <w:sz w:val="20"/>
-                <w:szCs w:val="18"/>
-              </w:rPr>
-              <w:t xml:space="preserve">Ensure Hygiene kept up with social distancing </w:t>
-            </w:r>
-            <w:r>
-              <w:rPr>
-                <w:rFonts w:ascii="Calibri" w:hAnsi="Calibri" w:cs="Calibri"/>
-                <w:color w:val="auto"/>
-                <w:sz w:val="20"/>
-                <w:szCs w:val="18"/>
-              </w:rPr>
-              <w:lastRenderedPageBreak/>
-              <w:t xml:space="preserve">and preparedness for working well remotely. </w:t>
+              <w:rPr>
+                <w:rFonts w:ascii="Calibri" w:hAnsi="Calibri" w:cs="Calibri"/>
+                <w:color w:val="auto"/>
+                <w:sz w:val="20"/>
+                <w:szCs w:val="18"/>
+              </w:rPr>
+            </w:pPr>
+            <w:r>
+              <w:rPr>
+                <w:rFonts w:ascii="Calibri" w:hAnsi="Calibri" w:cs="Calibri"/>
+                <w:color w:val="auto"/>
+                <w:sz w:val="20"/>
+                <w:szCs w:val="18"/>
+              </w:rPr>
+              <w:t xml:space="preserve">Ensure Hygiene kept up with social distancing and preparedness for working well remotely. </w:t>
             </w:r>
           </w:p>
         </w:tc>
@@ -5402,14 +5645,14 @@
         <w:tc>
           <w:tcPr>
             <w:tcW w:w="992" w:type="dxa"/>
-            <w:shd w:val="clear" w:color="auto" w:fill="FFC000"/>
+            <w:shd w:val="clear" w:color="auto" w:fill="FF6600"/>
           </w:tcPr>
           <w:p>
             <w:pPr>
               <w:cnfStyle w:val="000000000000" w:firstRow="0" w:lastRow="0" w:firstColumn="0" w:lastColumn="0" w:oddVBand="0" w:evenVBand="0" w:oddHBand="0" w:evenHBand="0" w:firstRowFirstColumn="0" w:firstRowLastColumn="0" w:lastRowFirstColumn="0" w:lastRowLastColumn="0"/>
             </w:pPr>
             <w:r>
-              <w:t>3</w:t>
+              <w:t>4</w:t>
             </w:r>
           </w:p>
         </w:tc>
@@ -5423,7 +5666,7 @@
               <w:cnfStyle w:val="000000000000" w:firstRow="0" w:lastRow="0" w:firstColumn="0" w:lastColumn="0" w:oddVBand="0" w:evenVBand="0" w:oddHBand="0" w:evenHBand="0" w:firstRowFirstColumn="0" w:firstRowLastColumn="0" w:lastRowFirstColumn="0" w:lastRowLastColumn="0"/>
             </w:pPr>
             <w:r>
-              <w:t>6</w:t>
+              <w:t>8</w:t>
             </w:r>
           </w:p>
         </w:tc>
@@ -5448,43 +5691,7 @@
                 <w:sz w:val="20"/>
                 <w:szCs w:val="18"/>
               </w:rPr>
-              <w:t>Study JS, HTML</w:t>
-            </w:r>
-            <w:r>
-              <w:rPr>
-                <w:rFonts w:ascii="Calibri" w:hAnsi="Calibri" w:cs="Calibri"/>
-                <w:color w:val="auto"/>
-                <w:sz w:val="20"/>
-                <w:szCs w:val="18"/>
-              </w:rPr>
-              <w:t xml:space="preserve">, </w:t>
-            </w:r>
-            <w:r>
-              <w:rPr>
-                <w:rFonts w:ascii="Calibri" w:hAnsi="Calibri" w:cs="Calibri"/>
-                <w:color w:val="auto"/>
-                <w:sz w:val="20"/>
-                <w:szCs w:val="18"/>
-              </w:rPr>
-              <w:t>CSS</w:t>
-            </w:r>
-            <w:r>
-              <w:rPr>
-                <w:rFonts w:ascii="Calibri" w:hAnsi="Calibri" w:cs="Calibri"/>
-                <w:color w:val="auto"/>
-                <w:sz w:val="20"/>
-                <w:szCs w:val="18"/>
-              </w:rPr>
-              <w:t>, Spring and Java</w:t>
-            </w:r>
-            <w:r>
-              <w:rPr>
-                <w:rFonts w:ascii="Calibri" w:hAnsi="Calibri" w:cs="Calibri"/>
-                <w:color w:val="auto"/>
-                <w:sz w:val="20"/>
-                <w:szCs w:val="18"/>
-              </w:rPr>
-              <w:t xml:space="preserve"> to a proficient level and understand how front-end technology will be paired with the backend to produce a full stack application.</w:t>
+              <w:t>Fully Understand how the backend functionality can be used by the front end to carry out the CRUD functionality by the end user in the most user-friendly way.</w:t>
             </w:r>
           </w:p>
         </w:tc>
@@ -5551,7 +5758,7 @@
                 <w:sz w:val="20"/>
                 <w:szCs w:val="18"/>
               </w:rPr>
-              <w:t>Not enough and accurate testing of methods carried out for the application</w:t>
+              <w:t>Insufficient UI and non-functional testing</w:t>
             </w:r>
           </w:p>
         </w:tc>
@@ -5643,7 +5850,7 @@
                 <w:sz w:val="20"/>
                 <w:szCs w:val="18"/>
               </w:rPr>
-              <w:t>Learn best practices and methods for all aspects of testing required for this project and aim for 80% industry standard testing coverage.</w:t>
+              <w:t>Learn best practices for testing UI testing on Selenium using Cucumber/ Gherkin, revise non-functional testing with JMeter.</w:t>
             </w:r>
           </w:p>
         </w:tc>
@@ -5684,7 +5891,7 @@
                 <w:sz w:val="20"/>
                 <w:szCs w:val="18"/>
               </w:rPr>
-              <w:t>Selenium Tests failing</w:t>
+              <w:t>Dysfunctional Team/ Poor Teamwork</w:t>
             </w:r>
           </w:p>
         </w:tc>
@@ -5709,7 +5916,7 @@
                 <w:sz w:val="20"/>
                 <w:szCs w:val="18"/>
               </w:rPr>
-              <w:t>Difficulties in using selenium due to tech and/ or inexperience.</w:t>
+              <w:t>Lack of communication and Team not cooperating well with each other</w:t>
             </w:r>
           </w:p>
         </w:tc>
@@ -5734,25 +5941,7 @@
                 <w:sz w:val="20"/>
                 <w:szCs w:val="18"/>
               </w:rPr>
-              <w:t>Unreliable and/ or unusable front-end</w:t>
-            </w:r>
-            <w:r>
-              <w:rPr>
-                <w:rFonts w:ascii="Calibri" w:hAnsi="Calibri" w:cs="Calibri"/>
-                <w:color w:val="auto"/>
-                <w:sz w:val="20"/>
-                <w:szCs w:val="18"/>
-              </w:rPr>
-              <w:t xml:space="preserve"> of</w:t>
-            </w:r>
-            <w:r>
-              <w:rPr>
-                <w:rFonts w:ascii="Calibri" w:hAnsi="Calibri" w:cs="Calibri"/>
-                <w:color w:val="auto"/>
-                <w:sz w:val="20"/>
-                <w:szCs w:val="18"/>
-              </w:rPr>
-              <w:t xml:space="preserve"> application</w:t>
+              <w:t>Overlap in work done and unfinished or missing components of project.</w:t>
             </w:r>
           </w:p>
         </w:tc>
@@ -5766,13 +5955,27 @@
               <w:cnfStyle w:val="000000000000" w:firstRow="0" w:lastRow="0" w:firstColumn="0" w:lastColumn="0" w:oddVBand="0" w:evenVBand="0" w:oddHBand="0" w:evenHBand="0" w:firstRowFirstColumn="0" w:firstRowLastColumn="0" w:lastRowFirstColumn="0" w:lastRowLastColumn="0"/>
             </w:pPr>
             <w:r>
-              <w:t>3</w:t>
+              <w:t>2</w:t>
             </w:r>
           </w:p>
         </w:tc>
         <w:tc>
           <w:tcPr>
             <w:tcW w:w="992" w:type="dxa"/>
+            <w:shd w:val="clear" w:color="auto" w:fill="FF0000"/>
+          </w:tcPr>
+          <w:p>
+            <w:pPr>
+              <w:cnfStyle w:val="000000000000" w:firstRow="0" w:lastRow="0" w:firstColumn="0" w:lastColumn="0" w:oddVBand="0" w:evenVBand="0" w:oddHBand="0" w:evenHBand="0" w:firstRowFirstColumn="0" w:firstRowLastColumn="0" w:lastRowFirstColumn="0" w:lastRowLastColumn="0"/>
+            </w:pPr>
+            <w:r>
+              <w:t>5</w:t>
+            </w:r>
+          </w:p>
+        </w:tc>
+        <w:tc>
+          <w:tcPr>
+            <w:tcW w:w="993" w:type="dxa"/>
             <w:shd w:val="clear" w:color="auto" w:fill="FFC000"/>
           </w:tcPr>
           <w:p>
@@ -5780,46 +5983,32 @@
               <w:cnfStyle w:val="000000000000" w:firstRow="0" w:lastRow="0" w:firstColumn="0" w:lastColumn="0" w:oddVBand="0" w:evenVBand="0" w:oddHBand="0" w:evenHBand="0" w:firstRowFirstColumn="0" w:firstRowLastColumn="0" w:lastRowFirstColumn="0" w:lastRowLastColumn="0"/>
             </w:pPr>
             <w:r>
-              <w:t>3</w:t>
-            </w:r>
-          </w:p>
-        </w:tc>
-        <w:tc>
-          <w:tcPr>
-            <w:tcW w:w="993" w:type="dxa"/>
-            <w:shd w:val="clear" w:color="auto" w:fill="CCFF66"/>
+              <w:t>10</w:t>
+            </w:r>
+          </w:p>
+        </w:tc>
+        <w:tc>
+          <w:tcPr>
+            <w:tcW w:w="2268" w:type="dxa"/>
           </w:tcPr>
           <w:p>
             <w:pPr>
               <w:cnfStyle w:val="000000000000" w:firstRow="0" w:lastRow="0" w:firstColumn="0" w:lastColumn="0" w:oddVBand="0" w:evenVBand="0" w:oddHBand="0" w:evenHBand="0" w:firstRowFirstColumn="0" w:firstRowLastColumn="0" w:lastRowFirstColumn="0" w:lastRowLastColumn="0"/>
-            </w:pPr>
-            <w:r>
-              <w:t>9</w:t>
-            </w:r>
-          </w:p>
-        </w:tc>
-        <w:tc>
-          <w:tcPr>
-            <w:tcW w:w="2268" w:type="dxa"/>
-          </w:tcPr>
-          <w:p>
-            <w:pPr>
-              <w:cnfStyle w:val="000000000000" w:firstRow="0" w:lastRow="0" w:firstColumn="0" w:lastColumn="0" w:oddVBand="0" w:evenVBand="0" w:oddHBand="0" w:evenHBand="0" w:firstRowFirstColumn="0" w:firstRowLastColumn="0" w:lastRowFirstColumn="0" w:lastRowLastColumn="0"/>
-              <w:rPr>
-                <w:rFonts w:ascii="Calibri" w:hAnsi="Calibri" w:cs="Calibri"/>
-                <w:color w:val="auto"/>
-                <w:sz w:val="20"/>
-                <w:szCs w:val="18"/>
-              </w:rPr>
-            </w:pPr>
-            <w:r>
-              <w:rPr>
-                <w:rFonts w:ascii="Calibri" w:hAnsi="Calibri" w:cs="Calibri"/>
-                <w:color w:val="auto"/>
-                <w:sz w:val="20"/>
-                <w:szCs w:val="18"/>
-              </w:rPr>
-              <w:t>Accommodate more time for writing and configuring selenium tests.</w:t>
+              <w:rPr>
+                <w:rFonts w:ascii="Calibri" w:hAnsi="Calibri" w:cs="Calibri"/>
+                <w:color w:val="auto"/>
+                <w:sz w:val="20"/>
+                <w:szCs w:val="18"/>
+              </w:rPr>
+            </w:pPr>
+            <w:r>
+              <w:rPr>
+                <w:rFonts w:ascii="Calibri" w:hAnsi="Calibri" w:cs="Calibri"/>
+                <w:color w:val="auto"/>
+                <w:sz w:val="20"/>
+                <w:szCs w:val="18"/>
+              </w:rPr>
+              <w:t>Dedicate time for Sprint reviews, stand-ups, retrospective to allow for effective communication and take care of one another’s wellbeing.</w:t>
             </w:r>
           </w:p>
         </w:tc>
@@ -5842,7 +6031,7 @@
 </file>
 
 <file path=word/endnotes.xml><?xml version="1.0" encoding="utf-8"?>
-<w:endnotes xmlns:wpc="http://schemas.microsoft.com/office/word/2010/wordprocessingCanvas" xmlns:cx="http://schemas.microsoft.com/office/drawing/2014/chartex" xmlns:cx1="http://schemas.microsoft.com/office/drawing/2015/9/8/chartex" xmlns:cx2="http://schemas.microsoft.com/office/drawing/2015/10/21/chartex" xmlns:cx3="http://schemas.microsoft.com/office/drawing/2016/5/9/chartex" xmlns:cx4="http://schemas.microsoft.com/office/drawing/2016/5/10/chartex" xmlns:cx5="http://schemas.microsoft.com/office/drawing/2016/5/11/chartex" xmlns:cx6="http://schemas.microsoft.com/office/drawing/2016/5/12/chartex" xmlns:cx7="http://schemas.microsoft.com/office/drawing/2016/5/13/chartex" xmlns:cx8="http://schemas.microsoft.com/office/drawing/2016/5/14/chartex" xmlns:mc="http://schemas.openxmlformats.org/markup-compatibility/2006" xmlns:aink="http://schemas.microsoft.com/office/drawing/2016/ink" xmlns:am3d="http://schemas.microsoft.com/office/drawing/2017/model3d" xmlns:o="urn:schemas-microsoft-com:office:office" xmlns:r="http://schemas.openxmlformats.org/officeDocument/2006/relationships" xmlns:m="http://schemas.openxmlformats.org/officeDocument/2006/math" xmlns:v="urn:schemas-microsoft-com:vml" xmlns:wp14="http://schemas.microsoft.com/office/word/2010/wordprocessingDrawing" xmlns:wp="http://schemas.openxmlformats.org/drawingml/2006/wordprocessingDrawing" xmlns:w10="urn:schemas-microsoft-com:office:word" xmlns:w="http://schemas.openxmlformats.org/wordprocessingml/2006/main" xmlns:w14="http://schemas.microsoft.com/office/word/2010/wordml" xmlns:w15="http://schemas.microsoft.com/office/word/2012/wordml" xmlns:w16cex="http://schemas.microsoft.com/office/word/2018/wordml/cex" xmlns:w16cid="http://schemas.microsoft.com/office/word/2016/wordml/cid" xmlns:w16="http://schemas.microsoft.com/office/word/2018/wordml" xmlns:w16se="http://schemas.microsoft.com/office/word/2015/wordml/symex" xmlns:wpg="http://schemas.microsoft.com/office/word/2010/wordprocessingGroup" xmlns:wpi="http://schemas.microsoft.com/office/word/2010/wordprocessingInk" xmlns:wne="http://schemas.microsoft.com/office/word/2006/wordml" xmlns:wps="http://schemas.microsoft.com/office/word/2010/wordprocessingShape" mc:Ignorable="w14 w15 w16se w16cid w16 w16cex wp14">
+<w:endnotes xmlns:wpc="http://schemas.microsoft.com/office/word/2010/wordprocessingCanvas" xmlns:cx="http://schemas.microsoft.com/office/drawing/2014/chartex" xmlns:cx1="http://schemas.microsoft.com/office/drawing/2015/9/8/chartex" xmlns:cx2="http://schemas.microsoft.com/office/drawing/2015/10/21/chartex" xmlns:cx3="http://schemas.microsoft.com/office/drawing/2016/5/9/chartex" xmlns:cx4="http://schemas.microsoft.com/office/drawing/2016/5/10/chartex" xmlns:cx5="http://schemas.microsoft.com/office/drawing/2016/5/11/chartex" xmlns:cx6="http://schemas.microsoft.com/office/drawing/2016/5/12/chartex" xmlns:cx7="http://schemas.microsoft.com/office/drawing/2016/5/13/chartex" xmlns:cx8="http://schemas.microsoft.com/office/drawing/2016/5/14/chartex" xmlns:mc="http://schemas.openxmlformats.org/markup-compatibility/2006" xmlns:aink="http://schemas.microsoft.com/office/drawing/2016/ink" xmlns:am3d="http://schemas.microsoft.com/office/drawing/2017/model3d" xmlns:o="urn:schemas-microsoft-com:office:office" xmlns:r="http://schemas.openxmlformats.org/officeDocument/2006/relationships" xmlns:m="http://schemas.openxmlformats.org/officeDocument/2006/math" xmlns:v="urn:schemas-microsoft-com:vml" xmlns:wp14="http://schemas.microsoft.com/office/word/2010/wordprocessingDrawing" xmlns:wp="http://schemas.openxmlformats.org/drawingml/2006/wordprocessingDrawing" xmlns:w10="urn:schemas-microsoft-com:office:word" xmlns:w="http://schemas.openxmlformats.org/wordprocessingml/2006/main" xmlns:w14="http://schemas.microsoft.com/office/word/2010/wordml" xmlns:w15="http://schemas.microsoft.com/office/word/2012/wordml" xmlns:w16cid="http://schemas.microsoft.com/office/word/2016/wordml/cid" xmlns:w16se="http://schemas.microsoft.com/office/word/2015/wordml/symex" xmlns:wpg="http://schemas.microsoft.com/office/word/2010/wordprocessingGroup" xmlns:wpi="http://schemas.microsoft.com/office/word/2010/wordprocessingInk" xmlns:wne="http://schemas.microsoft.com/office/word/2006/wordml" xmlns:wps="http://schemas.microsoft.com/office/word/2010/wordprocessingShape" mc:Ignorable="w14 w15 w16se w16cid wp14">
   <w:endnote w:type="separator" w:id="-1">
     <w:p>
       <w:pPr>
@@ -5873,7 +6062,7 @@
 </file>
 
 <file path=word/footer1.xml><?xml version="1.0" encoding="utf-8"?>
-<w:ftr xmlns:wpc="http://schemas.microsoft.com/office/word/2010/wordprocessingCanvas" xmlns:cx="http://schemas.microsoft.com/office/drawing/2014/chartex" xmlns:cx1="http://schemas.microsoft.com/office/drawing/2015/9/8/chartex" xmlns:cx2="http://schemas.microsoft.com/office/drawing/2015/10/21/chartex" xmlns:cx3="http://schemas.microsoft.com/office/drawing/2016/5/9/chartex" xmlns:cx4="http://schemas.microsoft.com/office/drawing/2016/5/10/chartex" xmlns:cx5="http://schemas.microsoft.com/office/drawing/2016/5/11/chartex" xmlns:cx6="http://schemas.microsoft.com/office/drawing/2016/5/12/chartex" xmlns:cx7="http://schemas.microsoft.com/office/drawing/2016/5/13/chartex" xmlns:cx8="http://schemas.microsoft.com/office/drawing/2016/5/14/chartex" xmlns:mc="http://schemas.openxmlformats.org/markup-compatibility/2006" xmlns:aink="http://schemas.microsoft.com/office/drawing/2016/ink" xmlns:am3d="http://schemas.microsoft.com/office/drawing/2017/model3d" xmlns:o="urn:schemas-microsoft-com:office:office" xmlns:r="http://schemas.openxmlformats.org/officeDocument/2006/relationships" xmlns:m="http://schemas.openxmlformats.org/officeDocument/2006/math" xmlns:v="urn:schemas-microsoft-com:vml" xmlns:wp14="http://schemas.microsoft.com/office/word/2010/wordprocessingDrawing" xmlns:wp="http://schemas.openxmlformats.org/drawingml/2006/wordprocessingDrawing" xmlns:w10="urn:schemas-microsoft-com:office:word" xmlns:w="http://schemas.openxmlformats.org/wordprocessingml/2006/main" xmlns:w14="http://schemas.microsoft.com/office/word/2010/wordml" xmlns:w15="http://schemas.microsoft.com/office/word/2012/wordml" xmlns:w16cex="http://schemas.microsoft.com/office/word/2018/wordml/cex" xmlns:w16cid="http://schemas.microsoft.com/office/word/2016/wordml/cid" xmlns:w16="http://schemas.microsoft.com/office/word/2018/wordml" xmlns:w16se="http://schemas.microsoft.com/office/word/2015/wordml/symex" xmlns:wpg="http://schemas.microsoft.com/office/word/2010/wordprocessingGroup" xmlns:wpi="http://schemas.microsoft.com/office/word/2010/wordprocessingInk" xmlns:wne="http://schemas.microsoft.com/office/word/2006/wordml" xmlns:wps="http://schemas.microsoft.com/office/word/2010/wordprocessingShape" mc:Ignorable="w14 w15 w16se w16cid w16 w16cex wp14">
+<w:ftr xmlns:wpc="http://schemas.microsoft.com/office/word/2010/wordprocessingCanvas" xmlns:cx="http://schemas.microsoft.com/office/drawing/2014/chartex" xmlns:cx1="http://schemas.microsoft.com/office/drawing/2015/9/8/chartex" xmlns:cx2="http://schemas.microsoft.com/office/drawing/2015/10/21/chartex" xmlns:cx3="http://schemas.microsoft.com/office/drawing/2016/5/9/chartex" xmlns:cx4="http://schemas.microsoft.com/office/drawing/2016/5/10/chartex" xmlns:cx5="http://schemas.microsoft.com/office/drawing/2016/5/11/chartex" xmlns:cx6="http://schemas.microsoft.com/office/drawing/2016/5/12/chartex" xmlns:cx7="http://schemas.microsoft.com/office/drawing/2016/5/13/chartex" xmlns:cx8="http://schemas.microsoft.com/office/drawing/2016/5/14/chartex" xmlns:mc="http://schemas.openxmlformats.org/markup-compatibility/2006" xmlns:aink="http://schemas.microsoft.com/office/drawing/2016/ink" xmlns:am3d="http://schemas.microsoft.com/office/drawing/2017/model3d" xmlns:o="urn:schemas-microsoft-com:office:office" xmlns:r="http://schemas.openxmlformats.org/officeDocument/2006/relationships" xmlns:m="http://schemas.openxmlformats.org/officeDocument/2006/math" xmlns:v="urn:schemas-microsoft-com:vml" xmlns:wp14="http://schemas.microsoft.com/office/word/2010/wordprocessingDrawing" xmlns:wp="http://schemas.openxmlformats.org/drawingml/2006/wordprocessingDrawing" xmlns:w10="urn:schemas-microsoft-com:office:word" xmlns:w="http://schemas.openxmlformats.org/wordprocessingml/2006/main" xmlns:w14="http://schemas.microsoft.com/office/word/2010/wordml" xmlns:w15="http://schemas.microsoft.com/office/word/2012/wordml" xmlns:w16cid="http://schemas.microsoft.com/office/word/2016/wordml/cid" xmlns:w16se="http://schemas.microsoft.com/office/word/2015/wordml/symex" xmlns:wpg="http://schemas.microsoft.com/office/word/2010/wordprocessingGroup" xmlns:wpi="http://schemas.microsoft.com/office/word/2010/wordprocessingInk" xmlns:wne="http://schemas.microsoft.com/office/word/2006/wordml" xmlns:wps="http://schemas.microsoft.com/office/word/2010/wordprocessingShape" mc:Ignorable="w14 w15 w16se w16cid wp14">
   <w:p>
     <w:pPr>
       <w:pStyle w:val="Footer"/>
@@ -5901,7 +6090,7 @@
 </file>
 
 <file path=word/footer2.xml><?xml version="1.0" encoding="utf-8"?>
-<w:ftr xmlns:wpc="http://schemas.microsoft.com/office/word/2010/wordprocessingCanvas" xmlns:cx="http://schemas.microsoft.com/office/drawing/2014/chartex" xmlns:cx1="http://schemas.microsoft.com/office/drawing/2015/9/8/chartex" xmlns:cx2="http://schemas.microsoft.com/office/drawing/2015/10/21/chartex" xmlns:cx3="http://schemas.microsoft.com/office/drawing/2016/5/9/chartex" xmlns:cx4="http://schemas.microsoft.com/office/drawing/2016/5/10/chartex" xmlns:cx5="http://schemas.microsoft.com/office/drawing/2016/5/11/chartex" xmlns:cx6="http://schemas.microsoft.com/office/drawing/2016/5/12/chartex" xmlns:cx7="http://schemas.microsoft.com/office/drawing/2016/5/13/chartex" xmlns:cx8="http://schemas.microsoft.com/office/drawing/2016/5/14/chartex" xmlns:mc="http://schemas.openxmlformats.org/markup-compatibility/2006" xmlns:aink="http://schemas.microsoft.com/office/drawing/2016/ink" xmlns:am3d="http://schemas.microsoft.com/office/drawing/2017/model3d" xmlns:o="urn:schemas-microsoft-com:office:office" xmlns:r="http://schemas.openxmlformats.org/officeDocument/2006/relationships" xmlns:m="http://schemas.openxmlformats.org/officeDocument/2006/math" xmlns:v="urn:schemas-microsoft-com:vml" xmlns:wp14="http://schemas.microsoft.com/office/word/2010/wordprocessingDrawing" xmlns:wp="http://schemas.openxmlformats.org/drawingml/2006/wordprocessingDrawing" xmlns:w10="urn:schemas-microsoft-com:office:word" xmlns:w="http://schemas.openxmlformats.org/wordprocessingml/2006/main" xmlns:w14="http://schemas.microsoft.com/office/word/2010/wordml" xmlns:w15="http://schemas.microsoft.com/office/word/2012/wordml" xmlns:w16cex="http://schemas.microsoft.com/office/word/2018/wordml/cex" xmlns:w16cid="http://schemas.microsoft.com/office/word/2016/wordml/cid" xmlns:w16="http://schemas.microsoft.com/office/word/2018/wordml" xmlns:w16se="http://schemas.microsoft.com/office/word/2015/wordml/symex" xmlns:wpg="http://schemas.microsoft.com/office/word/2010/wordprocessingGroup" xmlns:wpi="http://schemas.microsoft.com/office/word/2010/wordprocessingInk" xmlns:wne="http://schemas.microsoft.com/office/word/2006/wordml" xmlns:wps="http://schemas.microsoft.com/office/word/2010/wordprocessingShape" mc:Ignorable="w14 w15 w16se w16cid w16 w16cex wp14">
+<w:ftr xmlns:wpc="http://schemas.microsoft.com/office/word/2010/wordprocessingCanvas" xmlns:cx="http://schemas.microsoft.com/office/drawing/2014/chartex" xmlns:cx1="http://schemas.microsoft.com/office/drawing/2015/9/8/chartex" xmlns:cx2="http://schemas.microsoft.com/office/drawing/2015/10/21/chartex" xmlns:cx3="http://schemas.microsoft.com/office/drawing/2016/5/9/chartex" xmlns:cx4="http://schemas.microsoft.com/office/drawing/2016/5/10/chartex" xmlns:cx5="http://schemas.microsoft.com/office/drawing/2016/5/11/chartex" xmlns:cx6="http://schemas.microsoft.com/office/drawing/2016/5/12/chartex" xmlns:cx7="http://schemas.microsoft.com/office/drawing/2016/5/13/chartex" xmlns:cx8="http://schemas.microsoft.com/office/drawing/2016/5/14/chartex" xmlns:mc="http://schemas.openxmlformats.org/markup-compatibility/2006" xmlns:aink="http://schemas.microsoft.com/office/drawing/2016/ink" xmlns:am3d="http://schemas.microsoft.com/office/drawing/2017/model3d" xmlns:o="urn:schemas-microsoft-com:office:office" xmlns:r="http://schemas.openxmlformats.org/officeDocument/2006/relationships" xmlns:m="http://schemas.openxmlformats.org/officeDocument/2006/math" xmlns:v="urn:schemas-microsoft-com:vml" xmlns:wp14="http://schemas.microsoft.com/office/word/2010/wordprocessingDrawing" xmlns:wp="http://schemas.openxmlformats.org/drawingml/2006/wordprocessingDrawing" xmlns:w10="urn:schemas-microsoft-com:office:word" xmlns:w="http://schemas.openxmlformats.org/wordprocessingml/2006/main" xmlns:w14="http://schemas.microsoft.com/office/word/2010/wordml" xmlns:w15="http://schemas.microsoft.com/office/word/2012/wordml" xmlns:w16cid="http://schemas.microsoft.com/office/word/2016/wordml/cid" xmlns:w16se="http://schemas.microsoft.com/office/word/2015/wordml/symex" xmlns:wpg="http://schemas.microsoft.com/office/word/2010/wordprocessingGroup" xmlns:wpi="http://schemas.microsoft.com/office/word/2010/wordprocessingInk" xmlns:wne="http://schemas.microsoft.com/office/word/2006/wordml" xmlns:wps="http://schemas.microsoft.com/office/word/2010/wordprocessingShape" mc:Ignorable="w14 w15 w16se w16cid wp14">
   <w:p>
     <w:pPr>
       <w:pStyle w:val="Footer"/>
@@ -5929,7 +6118,7 @@
 </file>
 
 <file path=word/footnotes.xml><?xml version="1.0" encoding="utf-8"?>
-<w:footnotes xmlns:wpc="http://schemas.microsoft.com/office/word/2010/wordprocessingCanvas" xmlns:cx="http://schemas.microsoft.com/office/drawing/2014/chartex" xmlns:cx1="http://schemas.microsoft.com/office/drawing/2015/9/8/chartex" xmlns:cx2="http://schemas.microsoft.com/office/drawing/2015/10/21/chartex" xmlns:cx3="http://schemas.microsoft.com/office/drawing/2016/5/9/chartex" xmlns:cx4="http://schemas.microsoft.com/office/drawing/2016/5/10/chartex" xmlns:cx5="http://schemas.microsoft.com/office/drawing/2016/5/11/chartex" xmlns:cx6="http://schemas.microsoft.com/office/drawing/2016/5/12/chartex" xmlns:cx7="http://schemas.microsoft.com/office/drawing/2016/5/13/chartex" xmlns:cx8="http://schemas.microsoft.com/office/drawing/2016/5/14/chartex" xmlns:mc="http://schemas.openxmlformats.org/markup-compatibility/2006" xmlns:aink="http://schemas.microsoft.com/office/drawing/2016/ink" xmlns:am3d="http://schemas.microsoft.com/office/drawing/2017/model3d" xmlns:o="urn:schemas-microsoft-com:office:office" xmlns:r="http://schemas.openxmlformats.org/officeDocument/2006/relationships" xmlns:m="http://schemas.openxmlformats.org/officeDocument/2006/math" xmlns:v="urn:schemas-microsoft-com:vml" xmlns:wp14="http://schemas.microsoft.com/office/word/2010/wordprocessingDrawing" xmlns:wp="http://schemas.openxmlformats.org/drawingml/2006/wordprocessingDrawing" xmlns:w10="urn:schemas-microsoft-com:office:word" xmlns:w="http://schemas.openxmlformats.org/wordprocessingml/2006/main" xmlns:w14="http://schemas.microsoft.com/office/word/2010/wordml" xmlns:w15="http://schemas.microsoft.com/office/word/2012/wordml" xmlns:w16cex="http://schemas.microsoft.com/office/word/2018/wordml/cex" xmlns:w16cid="http://schemas.microsoft.com/office/word/2016/wordml/cid" xmlns:w16="http://schemas.microsoft.com/office/word/2018/wordml" xmlns:w16se="http://schemas.microsoft.com/office/word/2015/wordml/symex" xmlns:wpg="http://schemas.microsoft.com/office/word/2010/wordprocessingGroup" xmlns:wpi="http://schemas.microsoft.com/office/word/2010/wordprocessingInk" xmlns:wne="http://schemas.microsoft.com/office/word/2006/wordml" xmlns:wps="http://schemas.microsoft.com/office/word/2010/wordprocessingShape" mc:Ignorable="w14 w15 w16se w16cid w16 w16cex wp14">
+<w:footnotes xmlns:wpc="http://schemas.microsoft.com/office/word/2010/wordprocessingCanvas" xmlns:cx="http://schemas.microsoft.com/office/drawing/2014/chartex" xmlns:cx1="http://schemas.microsoft.com/office/drawing/2015/9/8/chartex" xmlns:cx2="http://schemas.microsoft.com/office/drawing/2015/10/21/chartex" xmlns:cx3="http://schemas.microsoft.com/office/drawing/2016/5/9/chartex" xmlns:cx4="http://schemas.microsoft.com/office/drawing/2016/5/10/chartex" xmlns:cx5="http://schemas.microsoft.com/office/drawing/2016/5/11/chartex" xmlns:cx6="http://schemas.microsoft.com/office/drawing/2016/5/12/chartex" xmlns:cx7="http://schemas.microsoft.com/office/drawing/2016/5/13/chartex" xmlns:cx8="http://schemas.microsoft.com/office/drawing/2016/5/14/chartex" xmlns:mc="http://schemas.openxmlformats.org/markup-compatibility/2006" xmlns:aink="http://schemas.microsoft.com/office/drawing/2016/ink" xmlns:am3d="http://schemas.microsoft.com/office/drawing/2017/model3d" xmlns:o="urn:schemas-microsoft-com:office:office" xmlns:r="http://schemas.openxmlformats.org/officeDocument/2006/relationships" xmlns:m="http://schemas.openxmlformats.org/officeDocument/2006/math" xmlns:v="urn:schemas-microsoft-com:vml" xmlns:wp14="http://schemas.microsoft.com/office/word/2010/wordprocessingDrawing" xmlns:wp="http://schemas.openxmlformats.org/drawingml/2006/wordprocessingDrawing" xmlns:w10="urn:schemas-microsoft-com:office:word" xmlns:w="http://schemas.openxmlformats.org/wordprocessingml/2006/main" xmlns:w14="http://schemas.microsoft.com/office/word/2010/wordml" xmlns:w15="http://schemas.microsoft.com/office/word/2012/wordml" xmlns:w16cid="http://schemas.microsoft.com/office/word/2016/wordml/cid" xmlns:w16se="http://schemas.microsoft.com/office/word/2015/wordml/symex" xmlns:wpg="http://schemas.microsoft.com/office/word/2010/wordprocessingGroup" xmlns:wpi="http://schemas.microsoft.com/office/word/2010/wordprocessingInk" xmlns:wne="http://schemas.microsoft.com/office/word/2006/wordml" xmlns:wps="http://schemas.microsoft.com/office/word/2010/wordprocessingShape" mc:Ignorable="w14 w15 w16se w16cid wp14">
   <w:footnote w:type="separator" w:id="-1">
     <w:p>
       <w:pPr>
@@ -5960,7 +6149,7 @@
 </file>
 
 <file path=word/header1.xml><?xml version="1.0" encoding="utf-8"?>
-<w:hdr xmlns:wpc="http://schemas.microsoft.com/office/word/2010/wordprocessingCanvas" xmlns:cx="http://schemas.microsoft.com/office/drawing/2014/chartex" xmlns:cx1="http://schemas.microsoft.com/office/drawing/2015/9/8/chartex" xmlns:cx2="http://schemas.microsoft.com/office/drawing/2015/10/21/chartex" xmlns:cx3="http://schemas.microsoft.com/office/drawing/2016/5/9/chartex" xmlns:cx4="http://schemas.microsoft.com/office/drawing/2016/5/10/chartex" xmlns:cx5="http://schemas.microsoft.com/office/drawing/2016/5/11/chartex" xmlns:cx6="http://schemas.microsoft.com/office/drawing/2016/5/12/chartex" xmlns:cx7="http://schemas.microsoft.com/office/drawing/2016/5/13/chartex" xmlns:cx8="http://schemas.microsoft.com/office/drawing/2016/5/14/chartex" xmlns:mc="http://schemas.openxmlformats.org/markup-compatibility/2006" xmlns:aink="http://schemas.microsoft.com/office/drawing/2016/ink" xmlns:am3d="http://schemas.microsoft.com/office/drawing/2017/model3d" xmlns:o="urn:schemas-microsoft-com:office:office" xmlns:r="http://schemas.openxmlformats.org/officeDocument/2006/relationships" xmlns:m="http://schemas.openxmlformats.org/officeDocument/2006/math" xmlns:v="urn:schemas-microsoft-com:vml" xmlns:wp14="http://schemas.microsoft.com/office/word/2010/wordprocessingDrawing" xmlns:wp="http://schemas.openxmlformats.org/drawingml/2006/wordprocessingDrawing" xmlns:w10="urn:schemas-microsoft-com:office:word" xmlns:w="http://schemas.openxmlformats.org/wordprocessingml/2006/main" xmlns:w14="http://schemas.microsoft.com/office/word/2010/wordml" xmlns:w15="http://schemas.microsoft.com/office/word/2012/wordml" xmlns:w16cex="http://schemas.microsoft.com/office/word/2018/wordml/cex" xmlns:w16cid="http://schemas.microsoft.com/office/word/2016/wordml/cid" xmlns:w16="http://schemas.microsoft.com/office/word/2018/wordml" xmlns:w16se="http://schemas.microsoft.com/office/word/2015/wordml/symex" xmlns:wpg="http://schemas.microsoft.com/office/word/2010/wordprocessingGroup" xmlns:wpi="http://schemas.microsoft.com/office/word/2010/wordprocessingInk" xmlns:wne="http://schemas.microsoft.com/office/word/2006/wordml" xmlns:wps="http://schemas.microsoft.com/office/word/2010/wordprocessingShape" mc:Ignorable="w14 w15 w16se w16cid w16 w16cex wp14">
+<w:hdr xmlns:wpc="http://schemas.microsoft.com/office/word/2010/wordprocessingCanvas" xmlns:cx="http://schemas.microsoft.com/office/drawing/2014/chartex" xmlns:cx1="http://schemas.microsoft.com/office/drawing/2015/9/8/chartex" xmlns:cx2="http://schemas.microsoft.com/office/drawing/2015/10/21/chartex" xmlns:cx3="http://schemas.microsoft.com/office/drawing/2016/5/9/chartex" xmlns:cx4="http://schemas.microsoft.com/office/drawing/2016/5/10/chartex" xmlns:cx5="http://schemas.microsoft.com/office/drawing/2016/5/11/chartex" xmlns:cx6="http://schemas.microsoft.com/office/drawing/2016/5/12/chartex" xmlns:cx7="http://schemas.microsoft.com/office/drawing/2016/5/13/chartex" xmlns:cx8="http://schemas.microsoft.com/office/drawing/2016/5/14/chartex" xmlns:mc="http://schemas.openxmlformats.org/markup-compatibility/2006" xmlns:aink="http://schemas.microsoft.com/office/drawing/2016/ink" xmlns:am3d="http://schemas.microsoft.com/office/drawing/2017/model3d" xmlns:o="urn:schemas-microsoft-com:office:office" xmlns:r="http://schemas.openxmlformats.org/officeDocument/2006/relationships" xmlns:m="http://schemas.openxmlformats.org/officeDocument/2006/math" xmlns:v="urn:schemas-microsoft-com:vml" xmlns:wp14="http://schemas.microsoft.com/office/word/2010/wordprocessingDrawing" xmlns:wp="http://schemas.openxmlformats.org/drawingml/2006/wordprocessingDrawing" xmlns:w10="urn:schemas-microsoft-com:office:word" xmlns:w="http://schemas.openxmlformats.org/wordprocessingml/2006/main" xmlns:w14="http://schemas.microsoft.com/office/word/2010/wordml" xmlns:w15="http://schemas.microsoft.com/office/word/2012/wordml" xmlns:w16cid="http://schemas.microsoft.com/office/word/2016/wordml/cid" xmlns:w16se="http://schemas.microsoft.com/office/word/2015/wordml/symex" xmlns:wpg="http://schemas.microsoft.com/office/word/2010/wordprocessingGroup" xmlns:wpi="http://schemas.microsoft.com/office/word/2010/wordprocessingInk" xmlns:wne="http://schemas.microsoft.com/office/word/2006/wordml" xmlns:wps="http://schemas.microsoft.com/office/word/2010/wordprocessingShape" mc:Ignorable="w14 w15 w16se w16cid wp14">
   <w:p>
     <w:pPr>
       <w:pStyle w:val="Header1"/>
@@ -6088,7 +6277,7 @@
               <v:stroke joinstyle="miter"/>
               <v:path gradientshapeok="t" o:connecttype="rect"/>
             </v:shapetype>
-            <v:shape id="Text Box 2" o:spid="_x0000_s1026" type="#_x0000_t202" alt="&quot;&quot;" style="position:absolute;margin-left:0;margin-top:0;width:11in;height:90pt;z-index:-251620352;visibility:visible;mso-wrap-style:square;mso-width-percent:0;mso-height-percent:0;mso-wrap-distance-left:9pt;mso-wrap-distance-top:3.6pt;mso-wrap-distance-right:9pt;mso-wrap-distance-bottom:3.6pt;mso-position-horizontal:center;mso-position-horizontal-relative:page;mso-position-vertical:top;mso-position-vertical-relative:page;mso-width-percent:0;mso-height-percent:0;mso-width-relative:margin;mso-height-relative:margin;v-text-anchor:middle" o:gfxdata="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" fillcolor="#107082" stroked="f">
+            <v:shape id="Text Box 2" o:spid="_x0000_s1026" type="#_x0000_t202" style="position:absolute;margin-left:0;margin-top:0;width:11in;height:90pt;z-index:-251620352;visibility:visible;mso-wrap-style:square;mso-width-percent:0;mso-height-percent:0;mso-wrap-distance-left:9pt;mso-wrap-distance-top:3.6pt;mso-wrap-distance-right:9pt;mso-wrap-distance-bottom:3.6pt;mso-position-horizontal:center;mso-position-horizontal-relative:page;mso-position-vertical:top;mso-position-vertical-relative:page;mso-width-percent:0;mso-height-percent:0;mso-width-relative:margin;mso-height-relative:margin;v-text-anchor:middle" o:gfxdata="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" fillcolor="#107082" stroked="f">
               <v:fill opacity="9766f"/>
               <v:textbox inset="20mm,8mm">
                 <w:txbxContent>
@@ -6106,7 +6295,7 @@
 </file>
 
 <file path=word/header2.xml><?xml version="1.0" encoding="utf-8"?>
-<w:hdr xmlns:wpc="http://schemas.microsoft.com/office/word/2010/wordprocessingCanvas" xmlns:cx="http://schemas.microsoft.com/office/drawing/2014/chartex" xmlns:cx1="http://schemas.microsoft.com/office/drawing/2015/9/8/chartex" xmlns:cx2="http://schemas.microsoft.com/office/drawing/2015/10/21/chartex" xmlns:cx3="http://schemas.microsoft.com/office/drawing/2016/5/9/chartex" xmlns:cx4="http://schemas.microsoft.com/office/drawing/2016/5/10/chartex" xmlns:cx5="http://schemas.microsoft.com/office/drawing/2016/5/11/chartex" xmlns:cx6="http://schemas.microsoft.com/office/drawing/2016/5/12/chartex" xmlns:cx7="http://schemas.microsoft.com/office/drawing/2016/5/13/chartex" xmlns:cx8="http://schemas.microsoft.com/office/drawing/2016/5/14/chartex" xmlns:mc="http://schemas.openxmlformats.org/markup-compatibility/2006" xmlns:aink="http://schemas.microsoft.com/office/drawing/2016/ink" xmlns:am3d="http://schemas.microsoft.com/office/drawing/2017/model3d" xmlns:o="urn:schemas-microsoft-com:office:office" xmlns:r="http://schemas.openxmlformats.org/officeDocument/2006/relationships" xmlns:m="http://schemas.openxmlformats.org/officeDocument/2006/math" xmlns:v="urn:schemas-microsoft-com:vml" xmlns:wp14="http://schemas.microsoft.com/office/word/2010/wordprocessingDrawing" xmlns:wp="http://schemas.openxmlformats.org/drawingml/2006/wordprocessingDrawing" xmlns:w10="urn:schemas-microsoft-com:office:word" xmlns:w="http://schemas.openxmlformats.org/wordprocessingml/2006/main" xmlns:w14="http://schemas.microsoft.com/office/word/2010/wordml" xmlns:w15="http://schemas.microsoft.com/office/word/2012/wordml" xmlns:w16cex="http://schemas.microsoft.com/office/word/2018/wordml/cex" xmlns:w16cid="http://schemas.microsoft.com/office/word/2016/wordml/cid" xmlns:w16="http://schemas.microsoft.com/office/word/2018/wordml" xmlns:w16se="http://schemas.microsoft.com/office/word/2015/wordml/symex" xmlns:wpg="http://schemas.microsoft.com/office/word/2010/wordprocessingGroup" xmlns:wpi="http://schemas.microsoft.com/office/word/2010/wordprocessingInk" xmlns:wne="http://schemas.microsoft.com/office/word/2006/wordml" xmlns:wps="http://schemas.microsoft.com/office/word/2010/wordprocessingShape" mc:Ignorable="w14 w15 w16se w16cid w16 w16cex wp14">
+<w:hdr xmlns:wpc="http://schemas.microsoft.com/office/word/2010/wordprocessingCanvas" xmlns:cx="http://schemas.microsoft.com/office/drawing/2014/chartex" xmlns:cx1="http://schemas.microsoft.com/office/drawing/2015/9/8/chartex" xmlns:cx2="http://schemas.microsoft.com/office/drawing/2015/10/21/chartex" xmlns:cx3="http://schemas.microsoft.com/office/drawing/2016/5/9/chartex" xmlns:cx4="http://schemas.microsoft.com/office/drawing/2016/5/10/chartex" xmlns:cx5="http://schemas.microsoft.com/office/drawing/2016/5/11/chartex" xmlns:cx6="http://schemas.microsoft.com/office/drawing/2016/5/12/chartex" xmlns:cx7="http://schemas.microsoft.com/office/drawing/2016/5/13/chartex" xmlns:cx8="http://schemas.microsoft.com/office/drawing/2016/5/14/chartex" xmlns:mc="http://schemas.openxmlformats.org/markup-compatibility/2006" xmlns:aink="http://schemas.microsoft.com/office/drawing/2016/ink" xmlns:am3d="http://schemas.microsoft.com/office/drawing/2017/model3d" xmlns:o="urn:schemas-microsoft-com:office:office" xmlns:r="http://schemas.openxmlformats.org/officeDocument/2006/relationships" xmlns:m="http://schemas.openxmlformats.org/officeDocument/2006/math" xmlns:v="urn:schemas-microsoft-com:vml" xmlns:wp14="http://schemas.microsoft.com/office/word/2010/wordprocessingDrawing" xmlns:wp="http://schemas.openxmlformats.org/drawingml/2006/wordprocessingDrawing" xmlns:w10="urn:schemas-microsoft-com:office:word" xmlns:w="http://schemas.openxmlformats.org/wordprocessingml/2006/main" xmlns:w14="http://schemas.microsoft.com/office/word/2010/wordml" xmlns:w15="http://schemas.microsoft.com/office/word/2012/wordml" xmlns:w16cid="http://schemas.microsoft.com/office/word/2016/wordml/cid" xmlns:w16se="http://schemas.microsoft.com/office/word/2015/wordml/symex" xmlns:wpg="http://schemas.microsoft.com/office/word/2010/wordprocessingGroup" xmlns:wpi="http://schemas.microsoft.com/office/word/2010/wordprocessingInk" xmlns:wne="http://schemas.microsoft.com/office/word/2006/wordml" xmlns:wps="http://schemas.microsoft.com/office/word/2010/wordprocessingShape" mc:Ignorable="w14 w15 w16se w16cid wp14">
   <w:p>
     <w:pPr>
       <w:pStyle w:val="Header"/>
@@ -6184,7 +6373,7 @@
 </file>
 
 <file path=word/numbering.xml><?xml version="1.0" encoding="utf-8"?>
-<w:numbering xmlns:wpc="http://schemas.microsoft.com/office/word/2010/wordprocessingCanvas" xmlns:cx="http://schemas.microsoft.com/office/drawing/2014/chartex" xmlns:cx1="http://schemas.microsoft.com/office/drawing/2015/9/8/chartex" xmlns:cx2="http://schemas.microsoft.com/office/drawing/2015/10/21/chartex" xmlns:cx3="http://schemas.microsoft.com/office/drawing/2016/5/9/chartex" xmlns:cx4="http://schemas.microsoft.com/office/drawing/2016/5/10/chartex" xmlns:cx5="http://schemas.microsoft.com/office/drawing/2016/5/11/chartex" xmlns:cx6="http://schemas.microsoft.com/office/drawing/2016/5/12/chartex" xmlns:cx7="http://schemas.microsoft.com/office/drawing/2016/5/13/chartex" xmlns:cx8="http://schemas.microsoft.com/office/drawing/2016/5/14/chartex" xmlns:mc="http://schemas.openxmlformats.org/markup-compatibility/2006" xmlns:aink="http://schemas.microsoft.com/office/drawing/2016/ink" xmlns:am3d="http://schemas.microsoft.com/office/drawing/2017/model3d" xmlns:o="urn:schemas-microsoft-com:office:office" xmlns:r="http://schemas.openxmlformats.org/officeDocument/2006/relationships" xmlns:m="http://schemas.openxmlformats.org/officeDocument/2006/math" xmlns:v="urn:schemas-microsoft-com:vml" xmlns:wp14="http://schemas.microsoft.com/office/word/2010/wordprocessingDrawing" xmlns:wp="http://schemas.openxmlformats.org/drawingml/2006/wordprocessingDrawing" xmlns:w10="urn:schemas-microsoft-com:office:word" xmlns:w="http://schemas.openxmlformats.org/wordprocessingml/2006/main" xmlns:w14="http://schemas.microsoft.com/office/word/2010/wordml" xmlns:w15="http://schemas.microsoft.com/office/word/2012/wordml" xmlns:w16cex="http://schemas.microsoft.com/office/word/2018/wordml/cex" xmlns:w16cid="http://schemas.microsoft.com/office/word/2016/wordml/cid" xmlns:w16="http://schemas.microsoft.com/office/word/2018/wordml" xmlns:w16se="http://schemas.microsoft.com/office/word/2015/wordml/symex" xmlns:wpg="http://schemas.microsoft.com/office/word/2010/wordprocessingGroup" xmlns:wpi="http://schemas.microsoft.com/office/word/2010/wordprocessingInk" xmlns:wne="http://schemas.microsoft.com/office/word/2006/wordml" xmlns:wps="http://schemas.microsoft.com/office/word/2010/wordprocessingShape" mc:Ignorable="w14 w15 w16se w16cid w16 w16cex wp14">
+<w:numbering xmlns:wpc="http://schemas.microsoft.com/office/word/2010/wordprocessingCanvas" xmlns:cx="http://schemas.microsoft.com/office/drawing/2014/chartex" xmlns:cx1="http://schemas.microsoft.com/office/drawing/2015/9/8/chartex" xmlns:cx2="http://schemas.microsoft.com/office/drawing/2015/10/21/chartex" xmlns:cx3="http://schemas.microsoft.com/office/drawing/2016/5/9/chartex" xmlns:cx4="http://schemas.microsoft.com/office/drawing/2016/5/10/chartex" xmlns:cx5="http://schemas.microsoft.com/office/drawing/2016/5/11/chartex" xmlns:cx6="http://schemas.microsoft.com/office/drawing/2016/5/12/chartex" xmlns:cx7="http://schemas.microsoft.com/office/drawing/2016/5/13/chartex" xmlns:cx8="http://schemas.microsoft.com/office/drawing/2016/5/14/chartex" xmlns:mc="http://schemas.openxmlformats.org/markup-compatibility/2006" xmlns:aink="http://schemas.microsoft.com/office/drawing/2016/ink" xmlns:am3d="http://schemas.microsoft.com/office/drawing/2017/model3d" xmlns:o="urn:schemas-microsoft-com:office:office" xmlns:r="http://schemas.openxmlformats.org/officeDocument/2006/relationships" xmlns:m="http://schemas.openxmlformats.org/officeDocument/2006/math" xmlns:v="urn:schemas-microsoft-com:vml" xmlns:wp14="http://schemas.microsoft.com/office/word/2010/wordprocessingDrawing" xmlns:wp="http://schemas.openxmlformats.org/drawingml/2006/wordprocessingDrawing" xmlns:w10="urn:schemas-microsoft-com:office:word" xmlns:w="http://schemas.openxmlformats.org/wordprocessingml/2006/main" xmlns:w14="http://schemas.microsoft.com/office/word/2010/wordml" xmlns:w15="http://schemas.microsoft.com/office/word/2012/wordml" xmlns:w16cid="http://schemas.microsoft.com/office/word/2016/wordml/cid" xmlns:w16se="http://schemas.microsoft.com/office/word/2015/wordml/symex" xmlns:wpg="http://schemas.microsoft.com/office/word/2010/wordprocessingGroup" xmlns:wpi="http://schemas.microsoft.com/office/word/2010/wordprocessingInk" xmlns:wne="http://schemas.microsoft.com/office/word/2006/wordml" xmlns:wps="http://schemas.microsoft.com/office/word/2010/wordprocessingShape" mc:Ignorable="w14 w15 w16se w16cid wp14">
   <w:abstractNum w:abstractNumId="0" w15:restartNumberingAfterBreak="0">
     <w:nsid w:val="FFFFFF7F"/>
     <w:multiLevelType w:val="singleLevel"/>
@@ -10027,7 +10216,7 @@
 </file>
 
 <file path=word/styles.xml><?xml version="1.0" encoding="utf-8"?>
-<w:styles xmlns:mc="http://schemas.openxmlformats.org/markup-compatibility/2006" xmlns:r="http://schemas.openxmlformats.org/officeDocument/2006/relationships" xmlns:w="http://schemas.openxmlformats.org/wordprocessingml/2006/main" xmlns:w14="http://schemas.microsoft.com/office/word/2010/wordml" xmlns:w15="http://schemas.microsoft.com/office/word/2012/wordml" xmlns:w16cex="http://schemas.microsoft.com/office/word/2018/wordml/cex" xmlns:w16cid="http://schemas.microsoft.com/office/word/2016/wordml/cid" xmlns:w16="http://schemas.microsoft.com/office/word/2018/wordml" xmlns:w16se="http://schemas.microsoft.com/office/word/2015/wordml/symex" mc:Ignorable="w14 w15 w16se w16cid w16 w16cex">
+<w:styles xmlns:mc="http://schemas.openxmlformats.org/markup-compatibility/2006" xmlns:r="http://schemas.openxmlformats.org/officeDocument/2006/relationships" xmlns:w="http://schemas.openxmlformats.org/wordprocessingml/2006/main" xmlns:w14="http://schemas.microsoft.com/office/word/2010/wordml" xmlns:w15="http://schemas.microsoft.com/office/word/2012/wordml" xmlns:w16cid="http://schemas.microsoft.com/office/word/2016/wordml/cid" xmlns:w16se="http://schemas.microsoft.com/office/word/2015/wordml/symex" mc:Ignorable="w14 w15 w16se w16cid">
   <w:docDefaults>
     <w:rPrDefault>
       <w:rPr>
@@ -11307,7 +11496,7 @@
 </file>
 
 <file path=word/glossary/document.xml><?xml version="1.0" encoding="utf-8"?>
-<w:glossaryDocument xmlns:wpc="http://schemas.microsoft.com/office/word/2010/wordprocessingCanvas" xmlns:cx="http://schemas.microsoft.com/office/drawing/2014/chartex" xmlns:cx1="http://schemas.microsoft.com/office/drawing/2015/9/8/chartex" xmlns:cx2="http://schemas.microsoft.com/office/drawing/2015/10/21/chartex" xmlns:cx3="http://schemas.microsoft.com/office/drawing/2016/5/9/chartex" xmlns:cx4="http://schemas.microsoft.com/office/drawing/2016/5/10/chartex" xmlns:cx5="http://schemas.microsoft.com/office/drawing/2016/5/11/chartex" xmlns:cx6="http://schemas.microsoft.com/office/drawing/2016/5/12/chartex" xmlns:cx7="http://schemas.microsoft.com/office/drawing/2016/5/13/chartex" xmlns:cx8="http://schemas.microsoft.com/office/drawing/2016/5/14/chartex" xmlns:mc="http://schemas.openxmlformats.org/markup-compatibility/2006" xmlns:aink="http://schemas.microsoft.com/office/drawing/2016/ink" xmlns:am3d="http://schemas.microsoft.com/office/drawing/2017/model3d" xmlns:o="urn:schemas-microsoft-com:office:office" xmlns:r="http://schemas.openxmlformats.org/officeDocument/2006/relationships" xmlns:m="http://schemas.openxmlformats.org/officeDocument/2006/math" xmlns:v="urn:schemas-microsoft-com:vml" xmlns:wp14="http://schemas.microsoft.com/office/word/2010/wordprocessingDrawing" xmlns:wp="http://schemas.openxmlformats.org/drawingml/2006/wordprocessingDrawing" xmlns:w10="urn:schemas-microsoft-com:office:word" xmlns:w="http://schemas.openxmlformats.org/wordprocessingml/2006/main" xmlns:w14="http://schemas.microsoft.com/office/word/2010/wordml" xmlns:w15="http://schemas.microsoft.com/office/word/2012/wordml" xmlns:w16cex="http://schemas.microsoft.com/office/word/2018/wordml/cex" xmlns:w16cid="http://schemas.microsoft.com/office/word/2016/wordml/cid" xmlns:w16="http://schemas.microsoft.com/office/word/2018/wordml" xmlns:w16se="http://schemas.microsoft.com/office/word/2015/wordml/symex" xmlns:wpg="http://schemas.microsoft.com/office/word/2010/wordprocessingGroup" xmlns:wpi="http://schemas.microsoft.com/office/word/2010/wordprocessingInk" xmlns:wne="http://schemas.microsoft.com/office/word/2006/wordml" xmlns:wps="http://schemas.microsoft.com/office/word/2010/wordprocessingShape" mc:Ignorable="w14 w15 w16se w16cid w16 w16cex wp14">
+<w:glossaryDocument xmlns:wpc="http://schemas.microsoft.com/office/word/2010/wordprocessingCanvas" xmlns:cx="http://schemas.microsoft.com/office/drawing/2014/chartex" xmlns:cx1="http://schemas.microsoft.com/office/drawing/2015/9/8/chartex" xmlns:cx2="http://schemas.microsoft.com/office/drawing/2015/10/21/chartex" xmlns:cx3="http://schemas.microsoft.com/office/drawing/2016/5/9/chartex" xmlns:cx4="http://schemas.microsoft.com/office/drawing/2016/5/10/chartex" xmlns:cx5="http://schemas.microsoft.com/office/drawing/2016/5/11/chartex" xmlns:cx6="http://schemas.microsoft.com/office/drawing/2016/5/12/chartex" xmlns:cx7="http://schemas.microsoft.com/office/drawing/2016/5/13/chartex" xmlns:cx8="http://schemas.microsoft.com/office/drawing/2016/5/14/chartex" xmlns:mc="http://schemas.openxmlformats.org/markup-compatibility/2006" xmlns:aink="http://schemas.microsoft.com/office/drawing/2016/ink" xmlns:am3d="http://schemas.microsoft.com/office/drawing/2017/model3d" xmlns:o="urn:schemas-microsoft-com:office:office" xmlns:r="http://schemas.openxmlformats.org/officeDocument/2006/relationships" xmlns:m="http://schemas.openxmlformats.org/officeDocument/2006/math" xmlns:v="urn:schemas-microsoft-com:vml" xmlns:wp14="http://schemas.microsoft.com/office/word/2010/wordprocessingDrawing" xmlns:wp="http://schemas.openxmlformats.org/drawingml/2006/wordprocessingDrawing" xmlns:w10="urn:schemas-microsoft-com:office:word" xmlns:w="http://schemas.openxmlformats.org/wordprocessingml/2006/main" xmlns:w14="http://schemas.microsoft.com/office/word/2010/wordml" xmlns:w15="http://schemas.microsoft.com/office/word/2012/wordml" xmlns:w16cid="http://schemas.microsoft.com/office/word/2016/wordml/cid" xmlns:w16se="http://schemas.microsoft.com/office/word/2015/wordml/symex" xmlns:wpg="http://schemas.microsoft.com/office/word/2010/wordprocessingGroup" xmlns:wpi="http://schemas.microsoft.com/office/word/2010/wordprocessingInk" xmlns:wne="http://schemas.microsoft.com/office/word/2006/wordml" xmlns:wps="http://schemas.microsoft.com/office/word/2010/wordprocessingShape" mc:Ignorable="w14 w15 w16se w16cid wp14">
   <w:docParts>
     <w:docPart>
       <w:docPartPr>
@@ -11392,7 +11581,7 @@
 </file>
 
 <file path=word/glossary/fontTable.xml><?xml version="1.0" encoding="utf-8"?>
-<w:fonts xmlns:mc="http://schemas.openxmlformats.org/markup-compatibility/2006" xmlns:r="http://schemas.openxmlformats.org/officeDocument/2006/relationships" xmlns:w="http://schemas.openxmlformats.org/wordprocessingml/2006/main" xmlns:w14="http://schemas.microsoft.com/office/word/2010/wordml" xmlns:w15="http://schemas.microsoft.com/office/word/2012/wordml" xmlns:w16cex="http://schemas.microsoft.com/office/word/2018/wordml/cex" xmlns:w16cid="http://schemas.microsoft.com/office/word/2016/wordml/cid" xmlns:w16="http://schemas.microsoft.com/office/word/2018/wordml" xmlns:w16se="http://schemas.microsoft.com/office/word/2015/wordml/symex" mc:Ignorable="w14 w15 w16se w16cid w16 w16cex">
+<w:fonts xmlns:mc="http://schemas.openxmlformats.org/markup-compatibility/2006" xmlns:r="http://schemas.openxmlformats.org/officeDocument/2006/relationships" xmlns:w="http://schemas.openxmlformats.org/wordprocessingml/2006/main" xmlns:w14="http://schemas.microsoft.com/office/word/2010/wordml" xmlns:w15="http://schemas.microsoft.com/office/word/2012/wordml" xmlns:w16cid="http://schemas.microsoft.com/office/word/2016/wordml/cid" xmlns:w16se="http://schemas.microsoft.com/office/word/2015/wordml/symex" mc:Ignorable="w14 w15 w16se w16cid">
   <w:font w:name="Courier New">
     <w:panose1 w:val="02070309020205020404"/>
     <w:charset w:val="00"/>
@@ -11460,7 +11649,7 @@
 </file>
 
 <file path=word/glossary/settings.xml><?xml version="1.0" encoding="utf-8"?>
-<w:settings xmlns:mc="http://schemas.openxmlformats.org/markup-compatibility/2006" xmlns:o="urn:schemas-microsoft-com:office:office" xmlns:r="http://schemas.openxmlformats.org/officeDocument/2006/relationships" xmlns:m="http://schemas.openxmlformats.org/officeDocument/2006/math" xmlns:v="urn:schemas-microsoft-com:vml" xmlns:w10="urn:schemas-microsoft-com:office:word" xmlns:w="http://schemas.openxmlformats.org/wordprocessingml/2006/main" xmlns:w14="http://schemas.microsoft.com/office/word/2010/wordml" xmlns:w15="http://schemas.microsoft.com/office/word/2012/wordml" xmlns:w16cex="http://schemas.microsoft.com/office/word/2018/wordml/cex" xmlns:w16cid="http://schemas.microsoft.com/office/word/2016/wordml/cid" xmlns:w16="http://schemas.microsoft.com/office/word/2018/wordml" xmlns:w16se="http://schemas.microsoft.com/office/word/2015/wordml/symex" xmlns:sl="http://schemas.openxmlformats.org/schemaLibrary/2006/main" mc:Ignorable="w14 w15 w16se w16cid w16 w16cex">
+<w:settings xmlns:mc="http://schemas.openxmlformats.org/markup-compatibility/2006" xmlns:o="urn:schemas-microsoft-com:office:office" xmlns:r="http://schemas.openxmlformats.org/officeDocument/2006/relationships" xmlns:m="http://schemas.openxmlformats.org/officeDocument/2006/math" xmlns:v="urn:schemas-microsoft-com:vml" xmlns:w10="urn:schemas-microsoft-com:office:word" xmlns:w="http://schemas.openxmlformats.org/wordprocessingml/2006/main" xmlns:w14="http://schemas.microsoft.com/office/word/2010/wordml" xmlns:w15="http://schemas.microsoft.com/office/word/2012/wordml" xmlns:w16cid="http://schemas.microsoft.com/office/word/2016/wordml/cid" xmlns:w16se="http://schemas.microsoft.com/office/word/2015/wordml/symex" xmlns:sl="http://schemas.openxmlformats.org/schemaLibrary/2006/main" mc:Ignorable="w14 w15 w16se w16cid">
   <w:view w:val="normal"/>
   <w:defaultTabStop w:val="720"/>
   <w:characterSpacingControl w:val="doNotCompress"/>
@@ -11479,6 +11668,7 @@
     <w:rsid w:val="00374617"/>
     <w:rsid w:val="007765DD"/>
     <w:rsid w:val="0099156D"/>
+    <w:rsid w:val="00C67F5F"/>
     <w:rsid w:val="00FB5CB0"/>
   </w:rsids>
   <m:mathPr>
@@ -11503,7 +11693,7 @@
 </file>
 
 <file path=word/glossary/styles.xml><?xml version="1.0" encoding="utf-8"?>
-<w:styles xmlns:mc="http://schemas.openxmlformats.org/markup-compatibility/2006" xmlns:r="http://schemas.openxmlformats.org/officeDocument/2006/relationships" xmlns:w="http://schemas.openxmlformats.org/wordprocessingml/2006/main" xmlns:w14="http://schemas.microsoft.com/office/word/2010/wordml" xmlns:w15="http://schemas.microsoft.com/office/word/2012/wordml" xmlns:w16cex="http://schemas.microsoft.com/office/word/2018/wordml/cex" xmlns:w16cid="http://schemas.microsoft.com/office/word/2016/wordml/cid" xmlns:w16="http://schemas.microsoft.com/office/word/2018/wordml" xmlns:w16se="http://schemas.microsoft.com/office/word/2015/wordml/symex" mc:Ignorable="w14 w15 w16se w16cid w16 w16cex">
+<w:styles xmlns:mc="http://schemas.openxmlformats.org/markup-compatibility/2006" xmlns:r="http://schemas.openxmlformats.org/officeDocument/2006/relationships" xmlns:w="http://schemas.openxmlformats.org/wordprocessingml/2006/main" xmlns:w14="http://schemas.microsoft.com/office/word/2010/wordml" xmlns:w15="http://schemas.microsoft.com/office/word/2012/wordml" xmlns:w16cid="http://schemas.microsoft.com/office/word/2016/wordml/cid" xmlns:w16se="http://schemas.microsoft.com/office/word/2015/wordml/symex" mc:Ignorable="w14 w15 w16se w16cid">
   <w:docDefaults>
     <w:rPrDefault>
       <w:rPr>
@@ -11941,7 +12131,7 @@
 </file>
 
 <file path=word/glossary/webSettings.xml><?xml version="1.0" encoding="utf-8"?>
-<w:webSettings xmlns:mc="http://schemas.openxmlformats.org/markup-compatibility/2006" xmlns:r="http://schemas.openxmlformats.org/officeDocument/2006/relationships" xmlns:w="http://schemas.openxmlformats.org/wordprocessingml/2006/main" xmlns:w14="http://schemas.microsoft.com/office/word/2010/wordml" xmlns:w15="http://schemas.microsoft.com/office/word/2012/wordml" xmlns:w16cex="http://schemas.microsoft.com/office/word/2018/wordml/cex" xmlns:w16cid="http://schemas.microsoft.com/office/word/2016/wordml/cid" xmlns:w16="http://schemas.microsoft.com/office/word/2018/wordml" xmlns:w16se="http://schemas.microsoft.com/office/word/2015/wordml/symex" mc:Ignorable="w14 w15 w16se w16cid w16 w16cex">
+<w:webSettings xmlns:mc="http://schemas.openxmlformats.org/markup-compatibility/2006" xmlns:r="http://schemas.openxmlformats.org/officeDocument/2006/relationships" xmlns:w="http://schemas.openxmlformats.org/wordprocessingml/2006/main" xmlns:w14="http://schemas.microsoft.com/office/word/2010/wordml" xmlns:w15="http://schemas.microsoft.com/office/word/2012/wordml" xmlns:w16cid="http://schemas.microsoft.com/office/word/2016/wordml/cid" xmlns:w16se="http://schemas.microsoft.com/office/word/2015/wordml/symex" mc:Ignorable="w14 w15 w16se w16cid">
   <w:optimizeForBrowser/>
   <w:allowPNG/>
 </w:webSettings>
@@ -12149,10 +12339,6 @@
 </file>
 
 <file path=customXml/item1.xml><?xml version="1.0" encoding="utf-8"?>
-<b:Sources xmlns:b="http://schemas.openxmlformats.org/officeDocument/2006/bibliography" xmlns="http://schemas.openxmlformats.org/officeDocument/2006/bibliography" SelectedStyle="\APASixthEditionOfficeOnline.xsl" StyleName="APA" Version="6"/>
-</file>
-
-<file path=customXml/item2.xml><?xml version="1.0" encoding="utf-8"?>
 <?mso-contentType ?>
 <FormTemplates xmlns="http://schemas.microsoft.com/sharepoint/v3/contenttype/forms">
   <Display>DocumentLibraryForm</Display>
@@ -12161,15 +12347,7 @@
 </FormTemplates>
 </file>
 
-<file path=customXml/item3.xml><?xml version="1.0" encoding="utf-8"?>
-<p:properties xmlns:p="http://schemas.microsoft.com/office/2006/metadata/properties" xmlns:xsi="http://www.w3.org/2001/XMLSchema-instance" xmlns:pc="http://schemas.microsoft.com/office/infopath/2007/PartnerControls">
-  <documentManagement>
-    <MediaServiceKeyPoints xmlns="71af3243-3dd4-4a8d-8c0d-dd76da1f02a5" xsi:nil="true"/>
-  </documentManagement>
-</p:properties>
-</file>
-
-<file path=customXml/item4.xml><?xml version="1.0" encoding="utf-8"?>
+<file path=customXml/item2.xml><?xml version="1.0" encoding="utf-8"?>
 <ct:contentTypeSchema xmlns:ct="http://schemas.microsoft.com/office/2006/metadata/contentType" xmlns:ma="http://schemas.microsoft.com/office/2006/metadata/properties/metaAttributes" ct:_="" ma:_="" ma:contentTypeName="Document" ma:contentTypeID="0x01010079F111ED35F8CC479449609E8A0923A6" ma:contentTypeVersion="11" ma:contentTypeDescription="Create a new document." ma:contentTypeScope="" ma:versionID="9677210f24a1be23c92c90fd886aa0aa">
   <xsd:schema xmlns:xsd="http://www.w3.org/2001/XMLSchema" xmlns:xs="http://www.w3.org/2001/XMLSchema" xmlns:p="http://schemas.microsoft.com/office/2006/metadata/properties" xmlns:ns2="71af3243-3dd4-4a8d-8c0d-dd76da1f02a5" xmlns:ns3="16c05727-aa75-4e4a-9b5f-8a80a1165891" targetNamespace="http://schemas.microsoft.com/office/2006/metadata/properties" ma:root="true" ma:fieldsID="60e05723c5c1908df1a1a4ebf11d344e" ns2:_="" ns3:_="">
     <xsd:import namespace="71af3243-3dd4-4a8d-8c0d-dd76da1f02a5"/>
@@ -12380,15 +12558,19 @@
 </ct:contentTypeSchema>
 </file>
 
-<file path=customXml/itemProps1.xml><?xml version="1.0" encoding="utf-8"?>
-<ds:datastoreItem xmlns:ds="http://schemas.openxmlformats.org/officeDocument/2006/customXml" ds:itemID="{ACB0036D-8DA9-4D7D-BF06-842080EC8FEB}">
-  <ds:schemaRefs>
-    <ds:schemaRef ds:uri="http://schemas.openxmlformats.org/officeDocument/2006/bibliography"/>
-  </ds:schemaRefs>
-</ds:datastoreItem>
+<file path=customXml/item3.xml><?xml version="1.0" encoding="utf-8"?>
+<p:properties xmlns:p="http://schemas.microsoft.com/office/2006/metadata/properties" xmlns:xsi="http://www.w3.org/2001/XMLSchema-instance" xmlns:pc="http://schemas.microsoft.com/office/infopath/2007/PartnerControls">
+  <documentManagement>
+    <MediaServiceKeyPoints xmlns="71af3243-3dd4-4a8d-8c0d-dd76da1f02a5" xsi:nil="true"/>
+  </documentManagement>
+</p:properties>
 </file>
 
-<file path=customXml/itemProps2.xml><?xml version="1.0" encoding="utf-8"?>
+<file path=customXml/item4.xml><?xml version="1.0" encoding="utf-8"?>
+<b:Sources xmlns:b="http://schemas.openxmlformats.org/officeDocument/2006/bibliography" xmlns="http://schemas.openxmlformats.org/officeDocument/2006/bibliography" SelectedStyle="\APASixthEditionOfficeOnline.xsl" StyleName="APA" Version="6"/>
+</file>
+
+<file path=customXml/itemProps1.xml><?xml version="1.0" encoding="utf-8"?>
 <ds:datastoreItem xmlns:ds="http://schemas.openxmlformats.org/officeDocument/2006/customXml" ds:itemID="{89E3B718-8B27-48AF-8E10-37ABDC429EC0}">
   <ds:schemaRefs>
     <ds:schemaRef ds:uri="http://schemas.microsoft.com/sharepoint/v3/contenttype/forms"/>
@@ -12396,17 +12578,7 @@
 </ds:datastoreItem>
 </file>
 
-<file path=customXml/itemProps3.xml><?xml version="1.0" encoding="utf-8"?>
-<ds:datastoreItem xmlns:ds="http://schemas.openxmlformats.org/officeDocument/2006/customXml" ds:itemID="{F2AE156F-FAD6-48D0-AB60-1722333C8362}">
-  <ds:schemaRefs>
-    <ds:schemaRef ds:uri="http://schemas.microsoft.com/office/2006/metadata/properties"/>
-    <ds:schemaRef ds:uri="http://schemas.microsoft.com/office/infopath/2007/PartnerControls"/>
-    <ds:schemaRef ds:uri="71af3243-3dd4-4a8d-8c0d-dd76da1f02a5"/>
-  </ds:schemaRefs>
-</ds:datastoreItem>
-</file>
-
-<file path=customXml/itemProps4.xml><?xml version="1.0" encoding="utf-8"?>
+<file path=customXml/itemProps2.xml><?xml version="1.0" encoding="utf-8"?>
 <ds:datastoreItem xmlns:ds="http://schemas.openxmlformats.org/officeDocument/2006/customXml" ds:itemID="{459B6AF4-E925-4A75-A45E-1B6610FC1703}">
   <ds:schemaRefs>
     <ds:schemaRef ds:uri="http://schemas.microsoft.com/office/2006/metadata/contentType"/>
@@ -12423,4 +12595,22 @@
     <ds:schemaRef ds:uri="http://schemas.microsoft.com/internal/obd"/>
   </ds:schemaRefs>
 </ds:datastoreItem>
+</file>
+
+<file path=customXml/itemProps3.xml><?xml version="1.0" encoding="utf-8"?>
+<ds:datastoreItem xmlns:ds="http://schemas.openxmlformats.org/officeDocument/2006/customXml" ds:itemID="{F2AE156F-FAD6-48D0-AB60-1722333C8362}">
+  <ds:schemaRefs>
+    <ds:schemaRef ds:uri="http://schemas.microsoft.com/office/2006/metadata/properties"/>
+    <ds:schemaRef ds:uri="http://schemas.microsoft.com/office/infopath/2007/PartnerControls"/>
+    <ds:schemaRef ds:uri="71af3243-3dd4-4a8d-8c0d-dd76da1f02a5"/>
+  </ds:schemaRefs>
+</ds:datastoreItem>
+</file>
+
+<file path=customXml/itemProps4.xml><?xml version="1.0" encoding="utf-8"?>
+<ds:datastoreItem xmlns:ds="http://schemas.openxmlformats.org/officeDocument/2006/customXml" ds:itemID="{F4C3F5BC-0335-4129-90AB-2E34AD93CF58}">
+  <ds:schemaRefs>
+    <ds:schemaRef ds:uri="http://schemas.openxmlformats.org/officeDocument/2006/bibliography"/>
+  </ds:schemaRefs>
+</ds:datastoreItem>
 </file>
</xml_diff>

<commit_message>
added link to presentation
</commit_message>
<xml_diff>
--- a/documentation/Risk Assessment/Risk_Assessment.docx
+++ b/documentation/Risk Assessment/Risk_Assessment.docx
@@ -2729,7 +2729,7 @@
                     </wp:anchor>
                   </w:drawing>
                 </mc:Choice>
-                <mc:Fallback xmlns:w16="http://schemas.microsoft.com/office/word/2018/wordml" xmlns:w16cex="http://schemas.microsoft.com/office/word/2018/wordml/cex">
+                <mc:Fallback xmlns:w16cex="http://schemas.microsoft.com/office/word/2018/wordml/cex" xmlns:w16="http://schemas.microsoft.com/office/word/2018/wordml">
                   <w:pict>
                     <v:shapetype w14:anchorId="29FB5DA7" id="_x0000_t67" coordsize="21600,21600" o:spt="67" adj="16200,5400" path="m0@0l@1@0@1,0@2,0@2@0,21600@0,10800,21600xe">
                       <v:stroke joinstyle="miter"/>
@@ -3004,7 +3004,7 @@
                     </wp:anchor>
                   </w:drawing>
                 </mc:Choice>
-                <mc:Fallback xmlns:w16="http://schemas.microsoft.com/office/word/2018/wordml" xmlns:w16cex="http://schemas.microsoft.com/office/word/2018/wordml/cex">
+                <mc:Fallback xmlns:w16cex="http://schemas.microsoft.com/office/word/2018/wordml/cex" xmlns:w16="http://schemas.microsoft.com/office/word/2018/wordml">
                   <w:pict>
                     <v:shapetype w14:anchorId="3448164D" id="_x0000_t67" coordsize="21600,21600" o:spt="67" adj="16200,5400" path="m0@0l@1@0@1,0@2,0@2@0,21600@0,10800,21600xe">
                       <v:stroke joinstyle="miter"/>
@@ -3264,7 +3264,7 @@
                     </wp:anchor>
                   </w:drawing>
                 </mc:Choice>
-                <mc:Fallback xmlns:w16="http://schemas.microsoft.com/office/word/2018/wordml" xmlns:w16cex="http://schemas.microsoft.com/office/word/2018/wordml/cex">
+                <mc:Fallback xmlns:w16cex="http://schemas.microsoft.com/office/word/2018/wordml/cex" xmlns:w16="http://schemas.microsoft.com/office/word/2018/wordml">
                   <w:pict>
                     <v:shape w14:anchorId="04D5167B" id="Arrow: Down 5" o:spid="_x0000_s1026" type="#_x0000_t67" style="position:absolute;margin-left:16.35pt;margin-top:6.45pt;width:14.25pt;height:18pt;rotation:180;z-index:251665408;visibility:visible;mso-wrap-style:square;mso-wrap-distance-left:9pt;mso-wrap-distance-top:0;mso-wrap-distance-right:9pt;mso-wrap-distance-bottom:0;mso-position-horizontal:absolute;mso-position-horizontal-relative:text;mso-position-vertical:absolute;mso-position-vertical-relative:text;v-text-anchor:middle" o:gfxdata="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" adj="13050" fillcolor="#7030a0" strokecolor="black [3213]" strokeweight="1pt"/>
                   </w:pict>
@@ -3357,7 +3357,7 @@
                     </wp:anchor>
                   </w:drawing>
                 </mc:Choice>
-                <mc:Fallback xmlns:w16="http://schemas.microsoft.com/office/word/2018/wordml" xmlns:w16cex="http://schemas.microsoft.com/office/word/2018/wordml/cex">
+                <mc:Fallback xmlns:w16cex="http://schemas.microsoft.com/office/word/2018/wordml/cex" xmlns:w16="http://schemas.microsoft.com/office/word/2018/wordml">
                   <w:pict>
                     <v:shape w14:anchorId="5D53A585" id="Arrow: Down 7" o:spid="_x0000_s1026" type="#_x0000_t67" style="position:absolute;margin-left:19.05pt;margin-top:6.3pt;width:14.25pt;height:18pt;z-index:251669504;visibility:visible;mso-wrap-style:square;mso-wrap-distance-left:9pt;mso-wrap-distance-top:0;mso-wrap-distance-right:9pt;mso-wrap-distance-bottom:0;mso-position-horizontal:absolute;mso-position-horizontal-relative:text;mso-position-vertical:absolute;mso-position-vertical-relative:text;v-text-anchor:middle" o:gfxdata="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" adj="13050" fillcolor="#8cf2ff [831]" strokecolor="black [3213]" strokeweight="1pt"/>
                   </w:pict>
@@ -5014,6 +5014,101 @@
               <w:cnfStyle w:val="000000100000" w:firstRow="0" w:lastRow="0" w:firstColumn="0" w:lastColumn="0" w:oddVBand="0" w:evenVBand="0" w:oddHBand="1" w:evenHBand="0" w:firstRowFirstColumn="0" w:firstRowLastColumn="0" w:lastRowFirstColumn="0" w:lastRowLastColumn="0"/>
             </w:pPr>
             <w:r>
+              <w:rPr>
+                <w:noProof/>
+              </w:rPr>
+              <mc:AlternateContent>
+                <mc:Choice Requires="wps">
+                  <w:drawing>
+                    <wp:anchor distT="0" distB="0" distL="114300" distR="114300" simplePos="0" relativeHeight="251680768" behindDoc="0" locked="0" layoutInCell="1" allowOverlap="1" wp14:anchorId="2D0C9DA7" wp14:editId="1F488CC0">
+                      <wp:simplePos x="0" y="0"/>
+                      <wp:positionH relativeFrom="column">
+                        <wp:posOffset>145415</wp:posOffset>
+                      </wp:positionH>
+                      <wp:positionV relativeFrom="paragraph">
+                        <wp:posOffset>92710</wp:posOffset>
+                      </wp:positionV>
+                      <wp:extent cx="180975" cy="228600"/>
+                      <wp:effectExtent l="19050" t="0" r="28575" b="38100"/>
+                      <wp:wrapNone/>
+                      <wp:docPr id="3" name="Arrow: Down 3"/>
+                      <wp:cNvGraphicFramePr/>
+                      <a:graphic xmlns:a="http://schemas.openxmlformats.org/drawingml/2006/main">
+                        <a:graphicData uri="http://schemas.microsoft.com/office/word/2010/wordprocessingShape">
+                          <wps:wsp>
+                            <wps:cNvSpPr/>
+                            <wps:spPr>
+                              <a:xfrm>
+                                <a:off x="0" y="0"/>
+                                <a:ext cx="180975" cy="228600"/>
+                              </a:xfrm>
+                              <a:prstGeom prst="downArrow">
+                                <a:avLst/>
+                              </a:prstGeom>
+                              <a:solidFill>
+                                <a:schemeClr val="tx2">
+                                  <a:lumMod val="25000"/>
+                                  <a:lumOff val="75000"/>
+                                </a:schemeClr>
+                              </a:solidFill>
+                              <a:ln>
+                                <a:solidFill>
+                                  <a:schemeClr val="tx1"/>
+                                </a:solidFill>
+                              </a:ln>
+                            </wps:spPr>
+                            <wps:style>
+                              <a:lnRef idx="2">
+                                <a:schemeClr val="accent1">
+                                  <a:shade val="50000"/>
+                                </a:schemeClr>
+                              </a:lnRef>
+                              <a:fillRef idx="1">
+                                <a:schemeClr val="accent1"/>
+                              </a:fillRef>
+                              <a:effectRef idx="0">
+                                <a:schemeClr val="accent1"/>
+                              </a:effectRef>
+                              <a:fontRef idx="minor">
+                                <a:schemeClr val="lt1"/>
+                              </a:fontRef>
+                            </wps:style>
+                            <wps:bodyPr rot="0" spcFirstLastPara="0" vertOverflow="overflow" horzOverflow="overflow" vert="horz" wrap="square" lIns="91440" tIns="45720" rIns="91440" bIns="45720" numCol="1" spcCol="0" rtlCol="0" fromWordArt="0" anchor="ctr" anchorCtr="0" forceAA="0" compatLnSpc="1">
+                              <a:prstTxWarp prst="textNoShape">
+                                <a:avLst/>
+                              </a:prstTxWarp>
+                              <a:noAutofit/>
+                            </wps:bodyPr>
+                          </wps:wsp>
+                        </a:graphicData>
+                      </a:graphic>
+                    </wp:anchor>
+                  </w:drawing>
+                </mc:Choice>
+                <mc:Fallback>
+                  <w:pict>
+                    <v:shapetype w14:anchorId="6D8ACA9D" id="_x0000_t67" coordsize="21600,21600" o:spt="67" adj="16200,5400" path="m0@0l@1@0@1,0@2,0@2@0,21600@0,10800,21600xe">
+                      <v:stroke joinstyle="miter"/>
+                      <v:formulas>
+                        <v:f eqn="val #0"/>
+                        <v:f eqn="val #1"/>
+                        <v:f eqn="sum height 0 #1"/>
+                        <v:f eqn="sum 10800 0 #1"/>
+                        <v:f eqn="sum width 0 #0"/>
+                        <v:f eqn="prod @4 @3 10800"/>
+                        <v:f eqn="sum width 0 @5"/>
+                      </v:formulas>
+                      <v:path o:connecttype="custom" o:connectlocs="10800,0;0,@0;10800,21600;21600,@0" o:connectangles="270,180,90,0" textboxrect="@1,0,@2,@6"/>
+                      <v:handles>
+                        <v:h position="#1,#0" xrange="0,10800" yrange="0,21600"/>
+                      </v:handles>
+                    </v:shapetype>
+                    <v:shape id="Arrow: Down 3" o:spid="_x0000_s1026" type="#_x0000_t67" style="position:absolute;margin-left:11.45pt;margin-top:7.3pt;width:14.25pt;height:18pt;z-index:251680768;visibility:visible;mso-wrap-style:square;mso-wrap-distance-left:9pt;mso-wrap-distance-top:0;mso-wrap-distance-right:9pt;mso-wrap-distance-bottom:0;mso-position-horizontal:absolute;mso-position-horizontal-relative:text;mso-position-vertical:absolute;mso-position-vertical-relative:text;v-text-anchor:middle" o:gfxdata="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" adj="13050" fillcolor="#8cf2ff [831]" strokecolor="black [3213]" strokeweight="1pt"/>
+                  </w:pict>
+                </mc:Fallback>
+              </mc:AlternateContent>
+            </w:r>
+            <w:r>
               <w:t>8</w:t>
             </w:r>
           </w:p>
@@ -5136,11 +5231,87 @@
         <w:tc>
           <w:tcPr>
             <w:tcW w:w="850" w:type="dxa"/>
-            <w:shd w:val="clear" w:color="auto" w:fill="FFC000"/>
-          </w:tcPr>
-          <w:p>
-            <w:r>
-              <w:t>3</w:t>
+            <w:shd w:val="clear" w:color="auto" w:fill="FF0000"/>
+          </w:tcPr>
+          <w:p>
+            <w:r>
+              <w:rPr>
+                <w:noProof/>
+              </w:rPr>
+              <mc:AlternateContent>
+                <mc:Choice Requires="wps">
+                  <w:drawing>
+                    <wp:anchor distT="0" distB="0" distL="114300" distR="114300" simplePos="0" relativeHeight="251682816" behindDoc="0" locked="0" layoutInCell="1" allowOverlap="1" wp14:anchorId="463AEBA9" wp14:editId="1C29543C">
+                      <wp:simplePos x="0" y="0"/>
+                      <wp:positionH relativeFrom="column">
+                        <wp:posOffset>128625</wp:posOffset>
+                      </wp:positionH>
+                      <wp:positionV relativeFrom="paragraph">
+                        <wp:posOffset>38735</wp:posOffset>
+                      </wp:positionV>
+                      <wp:extent cx="180975" cy="228600"/>
+                      <wp:effectExtent l="19050" t="19050" r="47625" b="19050"/>
+                      <wp:wrapNone/>
+                      <wp:docPr id="4" name="Arrow: Down 4"/>
+                      <wp:cNvGraphicFramePr/>
+                      <a:graphic xmlns:a="http://schemas.openxmlformats.org/drawingml/2006/main">
+                        <a:graphicData uri="http://schemas.microsoft.com/office/word/2010/wordprocessingShape">
+                          <wps:wsp>
+                            <wps:cNvSpPr/>
+                            <wps:spPr>
+                              <a:xfrm rot="10800000">
+                                <a:off x="0" y="0"/>
+                                <a:ext cx="180975" cy="228600"/>
+                              </a:xfrm>
+                              <a:prstGeom prst="downArrow">
+                                <a:avLst/>
+                              </a:prstGeom>
+                              <a:solidFill>
+                                <a:srgbClr val="7030A0"/>
+                              </a:solidFill>
+                              <a:ln>
+                                <a:solidFill>
+                                  <a:schemeClr val="tx1"/>
+                                </a:solidFill>
+                              </a:ln>
+                            </wps:spPr>
+                            <wps:style>
+                              <a:lnRef idx="2">
+                                <a:schemeClr val="accent1">
+                                  <a:shade val="50000"/>
+                                </a:schemeClr>
+                              </a:lnRef>
+                              <a:fillRef idx="1">
+                                <a:schemeClr val="accent1"/>
+                              </a:fillRef>
+                              <a:effectRef idx="0">
+                                <a:schemeClr val="accent1"/>
+                              </a:effectRef>
+                              <a:fontRef idx="minor">
+                                <a:schemeClr val="lt1"/>
+                              </a:fontRef>
+                            </wps:style>
+                            <wps:bodyPr rot="0" spcFirstLastPara="0" vertOverflow="overflow" horzOverflow="overflow" vert="horz" wrap="square" lIns="91440" tIns="45720" rIns="91440" bIns="45720" numCol="1" spcCol="0" rtlCol="0" fromWordArt="0" anchor="ctr" anchorCtr="0" forceAA="0" compatLnSpc="1">
+                              <a:prstTxWarp prst="textNoShape">
+                                <a:avLst/>
+                              </a:prstTxWarp>
+                              <a:noAutofit/>
+                            </wps:bodyPr>
+                          </wps:wsp>
+                        </a:graphicData>
+                      </a:graphic>
+                    </wp:anchor>
+                  </w:drawing>
+                </mc:Choice>
+                <mc:Fallback>
+                  <w:pict>
+                    <v:shape w14:anchorId="779651D8" id="Arrow: Down 4" o:spid="_x0000_s1026" type="#_x0000_t67" style="position:absolute;margin-left:10.15pt;margin-top:3.05pt;width:14.25pt;height:18pt;rotation:180;z-index:251682816;visibility:visible;mso-wrap-style:square;mso-wrap-distance-left:9pt;mso-wrap-distance-top:0;mso-wrap-distance-right:9pt;mso-wrap-distance-bottom:0;mso-position-horizontal:absolute;mso-position-horizontal-relative:text;mso-position-vertical:absolute;mso-position-vertical-relative:text;v-text-anchor:middle" o:gfxdata="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" adj="13050" fillcolor="#7030a0" strokecolor="black [3213]" strokeweight="1pt"/>
+                  </w:pict>
+                </mc:Fallback>
+              </mc:AlternateContent>
+            </w:r>
+            <w:r>
+              <w:t>5</w:t>
             </w:r>
           </w:p>
         </w:tc>
@@ -5232,8 +5403,6 @@
             <w:r>
               <w:t>1</w:t>
             </w:r>
-            <w:bookmarkStart w:id="2" w:name="_GoBack"/>
-            <w:bookmarkEnd w:id="2"/>
           </w:p>
         </w:tc>
         <w:tc>
@@ -5322,8 +5491,10 @@
               </mc:AlternateContent>
             </w:r>
             <w:r>
-              <w:t>3</w:t>
-            </w:r>
+              <w:t>5</w:t>
+            </w:r>
+            <w:bookmarkStart w:id="2" w:name="_GoBack"/>
+            <w:bookmarkEnd w:id="2"/>
           </w:p>
         </w:tc>
         <w:tc>
@@ -11669,6 +11840,7 @@
     <w:rsid w:val="007765DD"/>
     <w:rsid w:val="0099156D"/>
     <w:rsid w:val="00C67F5F"/>
+    <w:rsid w:val="00D65357"/>
     <w:rsid w:val="00FB5CB0"/>
   </w:rsids>
   <m:mathPr>
@@ -12339,15 +12511,6 @@
 </file>
 
 <file path=customXml/item1.xml><?xml version="1.0" encoding="utf-8"?>
-<?mso-contentType ?>
-<FormTemplates xmlns="http://schemas.microsoft.com/sharepoint/v3/contenttype/forms">
-  <Display>DocumentLibraryForm</Display>
-  <Edit>DocumentLibraryForm</Edit>
-  <New>DocumentLibraryForm</New>
-</FormTemplates>
-</file>
-
-<file path=customXml/item2.xml><?xml version="1.0" encoding="utf-8"?>
 <ct:contentTypeSchema xmlns:ct="http://schemas.microsoft.com/office/2006/metadata/contentType" xmlns:ma="http://schemas.microsoft.com/office/2006/metadata/properties/metaAttributes" ct:_="" ma:_="" ma:contentTypeName="Document" ma:contentTypeID="0x01010079F111ED35F8CC479449609E8A0923A6" ma:contentTypeVersion="11" ma:contentTypeDescription="Create a new document." ma:contentTypeScope="" ma:versionID="9677210f24a1be23c92c90fd886aa0aa">
   <xsd:schema xmlns:xsd="http://www.w3.org/2001/XMLSchema" xmlns:xs="http://www.w3.org/2001/XMLSchema" xmlns:p="http://schemas.microsoft.com/office/2006/metadata/properties" xmlns:ns2="71af3243-3dd4-4a8d-8c0d-dd76da1f02a5" xmlns:ns3="16c05727-aa75-4e4a-9b5f-8a80a1165891" targetNamespace="http://schemas.microsoft.com/office/2006/metadata/properties" ma:root="true" ma:fieldsID="60e05723c5c1908df1a1a4ebf11d344e" ns2:_="" ns3:_="">
     <xsd:import namespace="71af3243-3dd4-4a8d-8c0d-dd76da1f02a5"/>
@@ -12558,6 +12721,15 @@
 </ct:contentTypeSchema>
 </file>
 
+<file path=customXml/item2.xml><?xml version="1.0" encoding="utf-8"?>
+<?mso-contentType ?>
+<FormTemplates xmlns="http://schemas.microsoft.com/sharepoint/v3/contenttype/forms">
+  <Display>DocumentLibraryForm</Display>
+  <Edit>DocumentLibraryForm</Edit>
+  <New>DocumentLibraryForm</New>
+</FormTemplates>
+</file>
+
 <file path=customXml/item3.xml><?xml version="1.0" encoding="utf-8"?>
 <p:properties xmlns:p="http://schemas.microsoft.com/office/2006/metadata/properties" xmlns:xsi="http://www.w3.org/2001/XMLSchema-instance" xmlns:pc="http://schemas.microsoft.com/office/infopath/2007/PartnerControls">
   <documentManagement>
@@ -12571,14 +12743,6 @@
 </file>
 
 <file path=customXml/itemProps1.xml><?xml version="1.0" encoding="utf-8"?>
-<ds:datastoreItem xmlns:ds="http://schemas.openxmlformats.org/officeDocument/2006/customXml" ds:itemID="{89E3B718-8B27-48AF-8E10-37ABDC429EC0}">
-  <ds:schemaRefs>
-    <ds:schemaRef ds:uri="http://schemas.microsoft.com/sharepoint/v3/contenttype/forms"/>
-  </ds:schemaRefs>
-</ds:datastoreItem>
-</file>
-
-<file path=customXml/itemProps2.xml><?xml version="1.0" encoding="utf-8"?>
 <ds:datastoreItem xmlns:ds="http://schemas.openxmlformats.org/officeDocument/2006/customXml" ds:itemID="{459B6AF4-E925-4A75-A45E-1B6610FC1703}">
   <ds:schemaRefs>
     <ds:schemaRef ds:uri="http://schemas.microsoft.com/office/2006/metadata/contentType"/>
@@ -12597,6 +12761,14 @@
 </ds:datastoreItem>
 </file>
 
+<file path=customXml/itemProps2.xml><?xml version="1.0" encoding="utf-8"?>
+<ds:datastoreItem xmlns:ds="http://schemas.openxmlformats.org/officeDocument/2006/customXml" ds:itemID="{89E3B718-8B27-48AF-8E10-37ABDC429EC0}">
+  <ds:schemaRefs>
+    <ds:schemaRef ds:uri="http://schemas.microsoft.com/sharepoint/v3/contenttype/forms"/>
+  </ds:schemaRefs>
+</ds:datastoreItem>
+</file>
+
 <file path=customXml/itemProps3.xml><?xml version="1.0" encoding="utf-8"?>
 <ds:datastoreItem xmlns:ds="http://schemas.openxmlformats.org/officeDocument/2006/customXml" ds:itemID="{F2AE156F-FAD6-48D0-AB60-1722333C8362}">
   <ds:schemaRefs>
@@ -12608,7 +12780,7 @@
 </file>
 
 <file path=customXml/itemProps4.xml><?xml version="1.0" encoding="utf-8"?>
-<ds:datastoreItem xmlns:ds="http://schemas.openxmlformats.org/officeDocument/2006/customXml" ds:itemID="{F4C3F5BC-0335-4129-90AB-2E34AD93CF58}">
+<ds:datastoreItem xmlns:ds="http://schemas.openxmlformats.org/officeDocument/2006/customXml" ds:itemID="{020F693E-2464-4FD2-96DE-4BA39BD207C2}">
   <ds:schemaRefs>
     <ds:schemaRef ds:uri="http://schemas.openxmlformats.org/officeDocument/2006/bibliography"/>
   </ds:schemaRefs>

</xml_diff>